<commit_message>
anexo2 modificado con indice
</commit_message>
<xml_diff>
--- a/Anexo III v2.docx
+++ b/Anexo III v2.docx
@@ -445,7 +445,12 @@
         <w:t>d</w:t>
       </w:r>
       <w:r>
-        <w:t>iseño centrado en el usuario, colaboración e interoperabilidad</w:t>
+        <w:t xml:space="preserve">iseño centrado en </w:t>
+      </w:r>
+      <w:bookmarkStart w:id="0" w:name="_GoBack"/>
+      <w:bookmarkEnd w:id="0"/>
+      <w:r>
+        <w:t>el usuario, colaboración e interoperabilidad</w:t>
       </w:r>
       <w:r>
         <w:t xml:space="preserve"> son las bases</w:t>
@@ -1341,6 +1346,7 @@
           <w:id w:val="-928194826"/>
           <w:citation/>
         </w:sdtPr>
+        <w:sdtEndPr/>
         <w:sdtContent>
           <w:r>
             <w:fldChar w:fldCharType="begin"/>
@@ -1393,14 +1399,27 @@
         <w:lastRenderedPageBreak/>
         <w:t xml:space="preserve">Fig. </w:t>
       </w:r>
-      <w:fldSimple w:instr=" SEQ Fig. \* ARABIC ">
-        <w:r>
-          <w:rPr>
-            <w:noProof/>
-          </w:rPr>
-          <w:t>1</w:t>
-        </w:r>
-      </w:fldSimple>
+      <w:r>
+        <w:fldChar w:fldCharType="begin"/>
+      </w:r>
+      <w:r>
+        <w:instrText xml:space="preserve"> SEQ Fig. \* ARABIC </w:instrText>
+      </w:r>
+      <w:r>
+        <w:fldChar w:fldCharType="separate"/>
+      </w:r>
+      <w:r>
+        <w:rPr>
+          <w:noProof/>
+        </w:rPr>
+        <w:t>1</w:t>
+      </w:r>
+      <w:r>
+        <w:rPr>
+          <w:noProof/>
+        </w:rPr>
+        <w:fldChar w:fldCharType="end"/>
+      </w:r>
       <w:r>
         <w:t xml:space="preserve"> </w:t>
       </w:r>
@@ -1656,14 +1675,27 @@
         <w:lastRenderedPageBreak/>
         <w:t xml:space="preserve">Fig. </w:t>
       </w:r>
-      <w:fldSimple w:instr=" SEQ Fig. \* ARABIC ">
-        <w:r>
-          <w:rPr>
-            <w:noProof/>
-          </w:rPr>
-          <w:t>2</w:t>
-        </w:r>
-      </w:fldSimple>
+      <w:r>
+        <w:fldChar w:fldCharType="begin"/>
+      </w:r>
+      <w:r>
+        <w:instrText xml:space="preserve"> SEQ Fig. \* ARABIC </w:instrText>
+      </w:r>
+      <w:r>
+        <w:fldChar w:fldCharType="separate"/>
+      </w:r>
+      <w:r>
+        <w:rPr>
+          <w:noProof/>
+        </w:rPr>
+        <w:t>2</w:t>
+      </w:r>
+      <w:r>
+        <w:rPr>
+          <w:noProof/>
+        </w:rPr>
+        <w:fldChar w:fldCharType="end"/>
+      </w:r>
       <w:r>
         <w:t xml:space="preserve"> XSS almacenados</w:t>
       </w:r>
@@ -1672,6 +1704,7 @@
           <w:id w:val="288940382"/>
           <w:citation/>
         </w:sdtPr>
+        <w:sdtEndPr/>
         <w:sdtContent>
           <w:r>
             <w:fldChar w:fldCharType="begin"/>
@@ -1775,15 +1808,7 @@
         </w:rPr>
       </w:pPr>
       <w:r>
-        <w:t xml:space="preserve">Los XSS indirectos o reflejados ocurren en las aplicaciones web donde </w:t>
-      </w:r>
-      <w:proofErr w:type="gramStart"/>
-      <w:r>
-        <w:t>las</w:t>
-      </w:r>
-      <w:proofErr w:type="gramEnd"/>
-      <w:r>
-        <w:t xml:space="preserve"> entradas no confiables, son incluidas inmediatamente en la salida, y reflejadas del servidor web directamente en el navegador. Ocurren principalmente en mensajes de error, peticiones a motores de búsqueda</w:t>
+        <w:t>Los XSS indirectos o reflejados ocurren en las aplicaciones web donde las entradas no confiables, son incluidas inmediatamente en la salida, y reflejadas del servidor web directamente en el navegador. Ocurren principalmente en mensajes de error, peticiones a motores de búsqueda</w:t>
       </w:r>
       <w:r>
         <w:t xml:space="preserve"> o</w:t>
@@ -1864,14 +1889,27 @@
         <w:lastRenderedPageBreak/>
         <w:t xml:space="preserve">Fig. </w:t>
       </w:r>
-      <w:fldSimple w:instr=" SEQ Fig. \* ARABIC ">
-        <w:r>
-          <w:rPr>
-            <w:noProof/>
-          </w:rPr>
-          <w:t>3</w:t>
-        </w:r>
-      </w:fldSimple>
+      <w:r>
+        <w:fldChar w:fldCharType="begin"/>
+      </w:r>
+      <w:r>
+        <w:instrText xml:space="preserve"> SEQ Fig. \* ARABIC </w:instrText>
+      </w:r>
+      <w:r>
+        <w:fldChar w:fldCharType="separate"/>
+      </w:r>
+      <w:r>
+        <w:rPr>
+          <w:noProof/>
+        </w:rPr>
+        <w:t>3</w:t>
+      </w:r>
+      <w:r>
+        <w:rPr>
+          <w:noProof/>
+        </w:rPr>
+        <w:fldChar w:fldCharType="end"/>
+      </w:r>
       <w:r>
         <w:t xml:space="preserve"> </w:t>
       </w:r>
@@ -1883,6 +1921,7 @@
           <w:id w:val="-675411980"/>
           <w:citation/>
         </w:sdtPr>
+        <w:sdtEndPr/>
         <w:sdtContent>
           <w:r>
             <w:fldChar w:fldCharType="begin"/>
@@ -2151,14 +2190,27 @@
       <w:r>
         <w:t xml:space="preserve">Fig. </w:t>
       </w:r>
-      <w:fldSimple w:instr=" SEQ Fig. \* ARABIC ">
-        <w:r>
-          <w:rPr>
-            <w:noProof/>
-          </w:rPr>
-          <w:t>4</w:t>
-        </w:r>
-      </w:fldSimple>
+      <w:r>
+        <w:fldChar w:fldCharType="begin"/>
+      </w:r>
+      <w:r>
+        <w:instrText xml:space="preserve"> SEQ Fig. \* ARABIC </w:instrText>
+      </w:r>
+      <w:r>
+        <w:fldChar w:fldCharType="separate"/>
+      </w:r>
+      <w:r>
+        <w:rPr>
+          <w:noProof/>
+        </w:rPr>
+        <w:t>4</w:t>
+      </w:r>
+      <w:r>
+        <w:rPr>
+          <w:noProof/>
+        </w:rPr>
+        <w:fldChar w:fldCharType="end"/>
+      </w:r>
       <w:r>
         <w:t xml:space="preserve"> </w:t>
       </w:r>
@@ -2170,6 +2222,7 @@
           <w:id w:val="-1265453425"/>
           <w:citation/>
         </w:sdtPr>
+        <w:sdtEndPr/>
         <w:sdtContent>
           <w:r>
             <w:fldChar w:fldCharType="begin"/>
@@ -3410,8 +3463,6 @@
       <w:r>
         <w:t xml:space="preserve"> la prevención de estas amenazas. Por otro lado se utiliza un sistema de control de usuarios para </w:t>
       </w:r>
-      <w:bookmarkStart w:id="0" w:name="_GoBack"/>
-      <w:bookmarkEnd w:id="0"/>
       <w:r>
         <w:t>garantizar</w:t>
       </w:r>
@@ -8972,7 +9023,7 @@
 </file>
 
 <file path=customXml/itemProps1.xml><?xml version="1.0" encoding="utf-8"?>
-<ds:datastoreItem xmlns:ds="http://schemas.openxmlformats.org/officeDocument/2006/customXml" ds:itemID="{0C452E68-37A0-43D7-B0BB-79286465C836}">
+<ds:datastoreItem xmlns:ds="http://schemas.openxmlformats.org/officeDocument/2006/customXml" ds:itemID="{F721C19E-C3B2-4DAD-9F27-0C47D3246B7C}">
   <ds:schemaRefs>
     <ds:schemaRef ds:uri="http://schemas.openxmlformats.org/officeDocument/2006/bibliography"/>
   </ds:schemaRefs>

</xml_diff>

<commit_message>
inicio de refactoring, falta corregir cosas
</commit_message>
<xml_diff>
--- a/Anexo III v2.docx
+++ b/Anexo III v2.docx
@@ -1146,7 +1146,7 @@
             <w:rPr>
               <w:lang w:val="es-ES"/>
             </w:rPr>
-            <w:instrText xml:space="preserve"> CITATION OWA13 \l 3082 </w:instrText>
+            <w:instrText xml:space="preserve">CITATION OWA13 \l 3082 </w:instrText>
           </w:r>
           <w:r>
             <w:fldChar w:fldCharType="separate"/>
@@ -1476,27 +1476,14 @@
         <w:lastRenderedPageBreak/>
         <w:t xml:space="preserve">Fig. </w:t>
       </w:r>
-      <w:r>
-        <w:fldChar w:fldCharType="begin"/>
-      </w:r>
-      <w:r>
-        <w:instrText xml:space="preserve"> SEQ Fig. \* ARABIC </w:instrText>
-      </w:r>
-      <w:r>
-        <w:fldChar w:fldCharType="separate"/>
-      </w:r>
-      <w:r>
-        <w:rPr>
-          <w:noProof/>
-        </w:rPr>
-        <w:t>1</w:t>
-      </w:r>
-      <w:r>
-        <w:rPr>
-          <w:noProof/>
-        </w:rPr>
-        <w:fldChar w:fldCharType="end"/>
-      </w:r>
+      <w:fldSimple w:instr=" SEQ Fig. \* ARABIC ">
+        <w:r>
+          <w:rPr>
+            <w:noProof/>
+          </w:rPr>
+          <w:t>1</w:t>
+        </w:r>
+      </w:fldSimple>
       <w:bookmarkEnd w:id="0"/>
       <w:r>
         <w:t xml:space="preserve"> </w:t>
@@ -1529,7 +1516,7 @@
           <w:lang w:val="es-ES"/>
         </w:rPr>
         <w:drawing>
-          <wp:inline distT="0" distB="0" distL="0" distR="0">
+          <wp:inline distT="0" distB="0" distL="0" distR="0" wp14:anchorId="530CAA34" wp14:editId="27EA5FFD">
             <wp:extent cx="4905955" cy="2315449"/>
             <wp:effectExtent l="0" t="0" r="9525" b="8890"/>
             <wp:docPr id="5" name="Imagen 5"/>
@@ -1847,27 +1834,14 @@
         <w:lastRenderedPageBreak/>
         <w:t xml:space="preserve">Fig. </w:t>
       </w:r>
-      <w:r>
-        <w:fldChar w:fldCharType="begin"/>
-      </w:r>
-      <w:r>
-        <w:instrText xml:space="preserve"> SEQ Fig. \* ARABIC </w:instrText>
-      </w:r>
-      <w:r>
-        <w:fldChar w:fldCharType="separate"/>
-      </w:r>
-      <w:r>
-        <w:rPr>
-          <w:noProof/>
-        </w:rPr>
-        <w:t>2</w:t>
-      </w:r>
-      <w:r>
-        <w:rPr>
-          <w:noProof/>
-        </w:rPr>
-        <w:fldChar w:fldCharType="end"/>
-      </w:r>
+      <w:fldSimple w:instr=" SEQ Fig. \* ARABIC ">
+        <w:r>
+          <w:rPr>
+            <w:noProof/>
+          </w:rPr>
+          <w:t>2</w:t>
+        </w:r>
+      </w:fldSimple>
       <w:bookmarkEnd w:id="1"/>
       <w:r>
         <w:t xml:space="preserve"> XSS almacenados</w:t>
@@ -1922,7 +1896,7 @@
           <w:lang w:val="es-ES"/>
         </w:rPr>
         <w:drawing>
-          <wp:inline distT="0" distB="0" distL="0" distR="0" wp14:anchorId="57594020" wp14:editId="15FDF8E0">
+          <wp:inline distT="0" distB="0" distL="0" distR="0" wp14:anchorId="6571313E" wp14:editId="427B0A8A">
             <wp:extent cx="4309607" cy="2955812"/>
             <wp:effectExtent l="0" t="0" r="0" b="0"/>
             <wp:docPr id="2" name="Imagen 2"/>
@@ -2294,27 +2268,14 @@
         <w:lastRenderedPageBreak/>
         <w:t xml:space="preserve">Fig. </w:t>
       </w:r>
-      <w:r>
-        <w:fldChar w:fldCharType="begin"/>
-      </w:r>
-      <w:r>
-        <w:instrText xml:space="preserve"> SEQ Fig. \* ARABIC </w:instrText>
-      </w:r>
-      <w:r>
-        <w:fldChar w:fldCharType="separate"/>
-      </w:r>
-      <w:r>
-        <w:rPr>
-          <w:noProof/>
-        </w:rPr>
-        <w:t>3</w:t>
-      </w:r>
-      <w:r>
-        <w:rPr>
-          <w:noProof/>
-        </w:rPr>
-        <w:fldChar w:fldCharType="end"/>
-      </w:r>
+      <w:fldSimple w:instr=" SEQ Fig. \* ARABIC ">
+        <w:r>
+          <w:rPr>
+            <w:noProof/>
+          </w:rPr>
+          <w:t>3</w:t>
+        </w:r>
+      </w:fldSimple>
       <w:bookmarkEnd w:id="2"/>
       <w:r>
         <w:t xml:space="preserve"> </w:t>
@@ -2373,7 +2334,7 @@
           <w:lang w:val="es-ES"/>
         </w:rPr>
         <w:drawing>
-          <wp:inline distT="0" distB="0" distL="0" distR="0" wp14:anchorId="04A7AE02" wp14:editId="2FCB37DA">
+          <wp:inline distT="0" distB="0" distL="0" distR="0" wp14:anchorId="05502302" wp14:editId="6E5BB327">
             <wp:extent cx="4899588" cy="3077155"/>
             <wp:effectExtent l="0" t="0" r="0" b="9525"/>
             <wp:docPr id="1" name="Imagen 1"/>
@@ -2706,27 +2667,14 @@
         <w:lastRenderedPageBreak/>
         <w:t xml:space="preserve">Fig. </w:t>
       </w:r>
-      <w:r>
-        <w:fldChar w:fldCharType="begin"/>
-      </w:r>
-      <w:r>
-        <w:instrText xml:space="preserve"> SEQ Fig. \* ARABIC </w:instrText>
-      </w:r>
-      <w:r>
-        <w:fldChar w:fldCharType="separate"/>
-      </w:r>
-      <w:r>
-        <w:rPr>
-          <w:noProof/>
-        </w:rPr>
-        <w:t>4</w:t>
-      </w:r>
-      <w:r>
-        <w:rPr>
-          <w:noProof/>
-        </w:rPr>
-        <w:fldChar w:fldCharType="end"/>
-      </w:r>
+      <w:fldSimple w:instr=" SEQ Fig. \* ARABIC ">
+        <w:r>
+          <w:rPr>
+            <w:noProof/>
+          </w:rPr>
+          <w:t>4</w:t>
+        </w:r>
+      </w:fldSimple>
       <w:bookmarkEnd w:id="3"/>
       <w:r>
         <w:t xml:space="preserve"> </w:t>
@@ -2784,7 +2732,7 @@
           <w:lang w:val="es-ES"/>
         </w:rPr>
         <w:drawing>
-          <wp:inline distT="0" distB="0" distL="0" distR="0" wp14:anchorId="4A95B8FC" wp14:editId="6CE68053">
+          <wp:inline distT="0" distB="0" distL="0" distR="0" wp14:anchorId="4EF4DE8C" wp14:editId="230A729C">
             <wp:extent cx="4389120" cy="2837802"/>
             <wp:effectExtent l="0" t="0" r="0" b="1270"/>
             <wp:docPr id="3" name="Imagen 3"/>
@@ -3077,7 +3025,21 @@
         <w:rPr>
           <w:lang w:val="es-ES"/>
         </w:rPr>
-        <w:t xml:space="preserve"> mismo a la lista de “heroes” de la persona que visitaba su perfil, y luego el código se copiaba al perfil del usuario infectado, provocando una expansión exponencial del gusano, como se puede ver </w:t>
+        <w:t xml:space="preserve"> mismo a la lista de “</w:t>
+      </w:r>
+      <w:proofErr w:type="spellStart"/>
+      <w:r>
+        <w:rPr>
+          <w:lang w:val="es-ES"/>
+        </w:rPr>
+        <w:t>heroes</w:t>
+      </w:r>
+      <w:proofErr w:type="spellEnd"/>
+      <w:r>
+        <w:rPr>
+          <w:lang w:val="es-ES"/>
+        </w:rPr>
+        <w:t xml:space="preserve">” de la persona que visitaba su perfil, y luego el código se copiaba al perfil del usuario infectado, provocando una expansión exponencial del gusano, como se puede ver </w:t>
       </w:r>
       <w:r>
         <w:rPr>
@@ -3159,27 +3121,14 @@
         <w:lastRenderedPageBreak/>
         <w:t xml:space="preserve">Fig. </w:t>
       </w:r>
-      <w:r>
-        <w:fldChar w:fldCharType="begin"/>
-      </w:r>
-      <w:r>
-        <w:instrText xml:space="preserve"> SEQ Fig. \* ARABIC </w:instrText>
-      </w:r>
-      <w:r>
-        <w:fldChar w:fldCharType="separate"/>
-      </w:r>
-      <w:r>
-        <w:rPr>
-          <w:noProof/>
-        </w:rPr>
-        <w:t>5</w:t>
-      </w:r>
-      <w:r>
-        <w:rPr>
-          <w:noProof/>
-        </w:rPr>
-        <w:fldChar w:fldCharType="end"/>
-      </w:r>
+      <w:fldSimple w:instr=" SEQ Fig. \* ARABIC ">
+        <w:r>
+          <w:rPr>
+            <w:noProof/>
+          </w:rPr>
+          <w:t>5</w:t>
+        </w:r>
+      </w:fldSimple>
       <w:bookmarkEnd w:id="4"/>
       <w:r>
         <w:t xml:space="preserve"> </w:t>
@@ -3245,7 +3194,7 @@
           <w:lang w:val="es-ES"/>
         </w:rPr>
         <w:drawing>
-          <wp:inline distT="0" distB="0" distL="0" distR="0">
+          <wp:inline distT="0" distB="0" distL="0" distR="0" wp14:anchorId="62DB84AA" wp14:editId="1A7D5E3A">
             <wp:extent cx="4802588" cy="2032635"/>
             <wp:effectExtent l="0" t="0" r="0" b="5715"/>
             <wp:docPr id="6" name="Imagen 6"/>
@@ -3645,11 +3594,14 @@
       <w:pPr>
         <w:pStyle w:val="PFC"/>
         <w:ind w:left="1416"/>
-      </w:pPr>
-      <w:r>
         <w:rPr>
           <w:highlight w:val="yellow"/>
         </w:rPr>
+      </w:pPr>
+      <w:r>
+        <w:rPr>
+          <w:highlight w:val="yellow"/>
+        </w:rPr>
         <w:t xml:space="preserve">En este proyecto se </w:t>
       </w:r>
       <w:r>
@@ -3692,7 +3644,7 @@
         <w:rPr>
           <w:highlight w:val="yellow"/>
         </w:rPr>
-        <w:t>técnicas para mitigar los ataques XSS</w:t>
+        <w:t>mitigar los ataques XSS</w:t>
       </w:r>
       <w:sdt>
         <w:sdtPr>
@@ -3728,7 +3680,15 @@
               <w:highlight w:val="yellow"/>
               <w:lang w:val="es-ES"/>
             </w:rPr>
-            <w:t xml:space="preserve"> [10]</w:t>
+            <w:t xml:space="preserve"> </w:t>
+          </w:r>
+          <w:r>
+            <w:rPr>
+              <w:noProof/>
+              <w:highlight w:val="yellow"/>
+              <w:lang w:val="es-ES"/>
+            </w:rPr>
+            <w:t>[10]</w:t>
           </w:r>
           <w:r>
             <w:rPr>
@@ -3822,7 +3782,15 @@
               <w:highlight w:val="yellow"/>
               <w:lang w:val="es-ES"/>
             </w:rPr>
-            <w:t xml:space="preserve"> [17]</w:t>
+            <w:t xml:space="preserve"> </w:t>
+          </w:r>
+          <w:r>
+            <w:rPr>
+              <w:noProof/>
+              <w:highlight w:val="yellow"/>
+              <w:lang w:val="es-ES"/>
+            </w:rPr>
+            <w:t>[17]</w:t>
           </w:r>
           <w:r>
             <w:rPr>
@@ -3866,7 +3834,15 @@
               <w:highlight w:val="yellow"/>
               <w:lang w:val="es-ES"/>
             </w:rPr>
-            <w:t xml:space="preserve"> [11]</w:t>
+            <w:t xml:space="preserve"> </w:t>
+          </w:r>
+          <w:r>
+            <w:rPr>
+              <w:noProof/>
+              <w:highlight w:val="yellow"/>
+              <w:lang w:val="es-ES"/>
+            </w:rPr>
+            <w:t>[11]</w:t>
           </w:r>
           <w:r>
             <w:rPr>
@@ -3910,86 +3886,7 @@
               <w:highlight w:val="yellow"/>
               <w:lang w:val="es-ES"/>
             </w:rPr>
-            <w:t xml:space="preserve"> [12]</w:t>
-          </w:r>
-          <w:r>
-            <w:rPr>
-              <w:highlight w:val="yellow"/>
-            </w:rPr>
-            <w:fldChar w:fldCharType="end"/>
-          </w:r>
-        </w:sdtContent>
-      </w:sdt>
-      <w:r>
-        <w:rPr>
-          <w:highlight w:val="yellow"/>
-        </w:rPr>
-        <w:t>,</w:t>
-      </w:r>
-      <w:r>
-        <w:rPr>
-          <w:highlight w:val="yellow"/>
-        </w:rPr>
-        <w:t xml:space="preserve"> </w:t>
-      </w:r>
-      <w:r>
-        <w:rPr>
-          <w:highlight w:val="yellow"/>
-        </w:rPr>
-        <w:t>en</w:t>
-      </w:r>
-      <w:r>
-        <w:rPr>
-          <w:highlight w:val="yellow"/>
-        </w:rPr>
-        <w:t xml:space="preserve"> la etapa de análisis y diseño se </w:t>
-      </w:r>
-      <w:r>
-        <w:rPr>
-          <w:highlight w:val="yellow"/>
-        </w:rPr>
-        <w:t>inició</w:t>
-      </w:r>
-      <w:r>
-        <w:rPr>
-          <w:highlight w:val="yellow"/>
-        </w:rPr>
-        <w:t xml:space="preserve"> con la detección de amenazas de la aplicación web, </w:t>
-      </w:r>
-      <w:r>
-        <w:rPr>
-          <w:highlight w:val="yellow"/>
-        </w:rPr>
-        <w:lastRenderedPageBreak/>
-        <w:t xml:space="preserve">utilizando como guía </w:t>
-      </w:r>
-      <w:sdt>
-        <w:sdtPr>
-          <w:rPr>
-            <w:highlight w:val="yellow"/>
-          </w:rPr>
-          <w:id w:val="714554908"/>
-          <w:citation/>
-        </w:sdtPr>
-        <w:sdtContent>
-          <w:r>
-            <w:rPr>
-              <w:highlight w:val="yellow"/>
-            </w:rPr>
-            <w:fldChar w:fldCharType="begin"/>
-          </w:r>
-          <w:r>
-            <w:rPr>
-              <w:highlight w:val="yellow"/>
-              <w:lang w:val="es-ES"/>
-            </w:rPr>
-            <w:instrText xml:space="preserve"> CITATION OWA15 \l 3082 </w:instrText>
-          </w:r>
-          <w:r>
-            <w:rPr>
-              <w:highlight w:val="yellow"/>
-            </w:rPr>
-            <w:fldChar w:fldCharType="separate"/>
+            <w:t xml:space="preserve"> </w:t>
           </w:r>
           <w:r>
             <w:rPr>
@@ -3997,7 +3894,7 @@
               <w:highlight w:val="yellow"/>
               <w:lang w:val="es-ES"/>
             </w:rPr>
-            <w:t>[18]</w:t>
+            <w:t>[12]</w:t>
           </w:r>
           <w:r>
             <w:rPr>
@@ -4011,7 +3908,76 @@
         <w:rPr>
           <w:highlight w:val="yellow"/>
         </w:rPr>
-        <w:t xml:space="preserve"> y utilizando STRIDE</w:t>
+        <w:t>,</w:t>
+      </w:r>
+      <w:r>
+        <w:rPr>
+          <w:highlight w:val="yellow"/>
+        </w:rPr>
+        <w:t xml:space="preserve">  las que se emplearon en distintas et</w:t>
+      </w:r>
+      <w:r>
+        <w:rPr>
+          <w:highlight w:val="yellow"/>
+        </w:rPr>
+        <w:t>a</w:t>
+      </w:r>
+      <w:r>
+        <w:rPr>
+          <w:highlight w:val="yellow"/>
+        </w:rPr>
+        <w:t>pas del ciclo de vida.</w:t>
+      </w:r>
+    </w:p>
+    <w:p>
+      <w:pPr>
+        <w:pStyle w:val="PFC"/>
+        <w:ind w:left="1416"/>
+      </w:pPr>
+      <w:r>
+        <w:rPr>
+          <w:highlight w:val="yellow"/>
+        </w:rPr>
+        <w:lastRenderedPageBreak/>
+        <w:t xml:space="preserve"> </w:t>
+      </w:r>
+      <w:proofErr w:type="gramStart"/>
+      <w:r>
+        <w:rPr>
+          <w:highlight w:val="yellow"/>
+        </w:rPr>
+        <w:t>en</w:t>
+      </w:r>
+      <w:proofErr w:type="gramEnd"/>
+      <w:r>
+        <w:rPr>
+          <w:highlight w:val="yellow"/>
+        </w:rPr>
+        <w:t xml:space="preserve"> la etapa de análisis y diseño </w:t>
+      </w:r>
+      <w:r>
+        <w:rPr>
+          <w:highlight w:val="yellow"/>
+        </w:rPr>
+        <w:t xml:space="preserve">para </w:t>
+      </w:r>
+      <w:r>
+        <w:rPr>
+          <w:highlight w:val="yellow"/>
+        </w:rPr>
+        <w:t>la detección de amenazas de la aplicación web,</w:t>
+      </w:r>
+      <w:r>
+        <w:rPr>
+          <w:highlight w:val="yellow"/>
+        </w:rPr>
+        <w:t xml:space="preserve"> </w:t>
+      </w:r>
+      <w:r>
+        <w:rPr>
+          <w:highlight w:val="yellow"/>
+        </w:rPr>
+        <w:t>utilizando STRIDE</w:t>
       </w:r>
       <w:sdt>
         <w:sdtPr>
@@ -4047,7 +4013,15 @@
               <w:highlight w:val="yellow"/>
               <w:lang w:val="es-ES"/>
             </w:rPr>
-            <w:t xml:space="preserve"> [19]</w:t>
+            <w:t xml:space="preserve"> </w:t>
+          </w:r>
+          <w:r>
+            <w:rPr>
+              <w:noProof/>
+              <w:highlight w:val="yellow"/>
+              <w:lang w:val="es-ES"/>
+            </w:rPr>
+            <w:t>[19]</w:t>
           </w:r>
           <w:r>
             <w:rPr>
@@ -4083,7 +4057,7 @@
               <w:highlight w:val="yellow"/>
               <w:lang w:val="es-ES"/>
             </w:rPr>
-            <w:instrText xml:space="preserve"> CITATION Owa16 \l 3082 </w:instrText>
+            <w:instrText xml:space="preserve">CITATION Owa16 \l 3082 </w:instrText>
           </w:r>
           <w:r>
             <w:rPr>
@@ -4097,7 +4071,15 @@
               <w:highlight w:val="yellow"/>
               <w:lang w:val="es-ES"/>
             </w:rPr>
-            <w:t xml:space="preserve"> [15]</w:t>
+            <w:t xml:space="preserve"> </w:t>
+          </w:r>
+          <w:r>
+            <w:rPr>
+              <w:noProof/>
+              <w:highlight w:val="yellow"/>
+              <w:lang w:val="es-ES"/>
+            </w:rPr>
+            <w:t>[15]</w:t>
           </w:r>
           <w:r>
             <w:rPr>
@@ -4119,10 +4101,11 @@
       <w:r>
         <w:t>codificación</w:t>
       </w:r>
-      <w:bookmarkStart w:id="7" w:name="_GoBack"/>
-      <w:bookmarkEnd w:id="7"/>
       <w:r>
         <w:t xml:space="preserve"> </w:t>
+      </w:r>
+      <w:r>
+        <w:t xml:space="preserve">se </w:t>
       </w:r>
       <w:r>
         <w:t>controlar</w:t>
@@ -4169,7 +4152,7 @@
               <w:noProof/>
               <w:lang w:val="es-ES"/>
             </w:rPr>
-            <w:t>[18]</w:t>
+            <w:t>[20]</w:t>
           </w:r>
           <w:r>
             <w:fldChar w:fldCharType="end"/>
@@ -4266,13 +4249,37 @@
         <w:ind w:left="1416"/>
       </w:pPr>
       <w:r>
+        <w:t>En la t</w:t>
+      </w:r>
+      <w:r>
+        <w:t>rapa de pruebas,</w:t>
+      </w:r>
+      <w:r>
+        <w:t xml:space="preserve"> </w:t>
+      </w:r>
+    </w:p>
+    <w:p>
+      <w:pPr>
+        <w:pStyle w:val="PFC"/>
+        <w:ind w:left="1416"/>
+      </w:pPr>
+      <w:r>
         <w:t xml:space="preserve">Para realizar </w:t>
       </w:r>
       <w:r>
         <w:t>el control</w:t>
       </w:r>
       <w:r>
-        <w:t xml:space="preserve"> existen diferentes técnicas,</w:t>
+        <w:t xml:space="preserve"> </w:t>
+      </w:r>
+      <w:r>
+        <w:t>se recurrió</w:t>
+      </w:r>
+      <w:r>
+        <w:t xml:space="preserve"> a</w:t>
+      </w:r>
+      <w:r>
+        <w:t xml:space="preserve"> diferentes técnicas,</w:t>
       </w:r>
       <w:r>
         <w:t xml:space="preserve"> como el uso de librerías, proxy</w:t>
@@ -4317,7 +4324,13 @@
         <w:t>consid</w:t>
       </w:r>
       <w:r>
-        <w:t>erados peligrosos, lo que puede ser hecho del lado del cliente o del servidor,</w:t>
+        <w:t xml:space="preserve">erados peligrosos, lo que puede </w:t>
+      </w:r>
+      <w:r>
+        <w:t xml:space="preserve">ejecutarse </w:t>
+      </w:r>
+      <w:r>
+        <w:t>del lado del cliente o del servidor,</w:t>
       </w:r>
       <w:r>
         <w:t xml:space="preserve"> siendo las primeras </w:t>
@@ -4769,7 +4782,11 @@
         <w:t>campañas</w:t>
       </w:r>
       <w:r>
-        <w:t>, para luego ser enviados a distintos documentos Excel para ser tratados, formateados y utilizados en tablas dinámicas para generar informes, un trabajo que se realiza en una semana.</w:t>
+        <w:t xml:space="preserve">, para luego ser enviados a distintos documentos Excel para ser tratados, formateados y utilizados en tablas </w:t>
+      </w:r>
+      <w:r>
+        <w:lastRenderedPageBreak/>
+        <w:t>dinámicas para generar informes, un trabajo que se realiza en una semana.</w:t>
       </w:r>
     </w:p>
     <w:p>
@@ -4778,7 +4795,6 @@
         <w:ind w:left="1416"/>
       </w:pPr>
       <w:r>
-        <w:lastRenderedPageBreak/>
         <w:t xml:space="preserve"> Este trabajo podría </w:t>
       </w:r>
       <w:r>
@@ -4905,7 +4921,7 @@
             <w:rPr>
               <w:lang w:val="es-ES"/>
             </w:rPr>
-            <w:instrText xml:space="preserve"> CITATION OWA13 \l 3082 </w:instrText>
+            <w:instrText xml:space="preserve">CITATION OWA13 \l 3082 </w:instrText>
           </w:r>
           <w:r>
             <w:fldChar w:fldCharType="separate"/>
@@ -5078,44 +5094,330 @@
       <w:pPr>
         <w:pStyle w:val="PFC"/>
         <w:ind w:left="708"/>
-      </w:pPr>
-      <w:r>
+        <w:rPr>
+          <w:strike/>
+        </w:rPr>
+      </w:pPr>
+      <w:r>
+        <w:rPr>
+          <w:strike/>
+        </w:rPr>
         <w:t xml:space="preserve">Se </w:t>
       </w:r>
       <w:r>
+        <w:rPr>
+          <w:strike/>
+        </w:rPr>
         <w:t>optó</w:t>
       </w:r>
       <w:r>
+        <w:rPr>
+          <w:strike/>
+        </w:rPr>
         <w:t xml:space="preserve"> por </w:t>
       </w:r>
       <w:r>
+        <w:rPr>
+          <w:strike/>
+        </w:rPr>
         <w:t>un</w:t>
       </w:r>
       <w:r>
+        <w:rPr>
+          <w:strike/>
+        </w:rPr>
         <w:t>a</w:t>
       </w:r>
       <w:r>
+        <w:rPr>
+          <w:strike/>
+        </w:rPr>
         <w:t xml:space="preserve"> </w:t>
       </w:r>
       <w:r>
+        <w:rPr>
+          <w:strike/>
+        </w:rPr>
         <w:t xml:space="preserve">variante de </w:t>
       </w:r>
       <w:r>
+        <w:rPr>
+          <w:strike/>
+        </w:rPr>
         <w:t>XP</w:t>
       </w:r>
       <w:r>
+        <w:rPr>
+          <w:strike/>
+        </w:rPr>
         <w:t xml:space="preserve"> </w:t>
       </w:r>
       <w:r>
+        <w:rPr>
+          <w:strike/>
+        </w:rPr>
         <w:t xml:space="preserve">basada en </w:t>
       </w:r>
       <w:sdt>
         <w:sdtPr>
+          <w:rPr>
+            <w:strike/>
+          </w:rPr>
           <w:id w:val="-1349098813"/>
           <w:citation/>
         </w:sdtPr>
         <w:sdtContent>
           <w:r>
+            <w:rPr>
+              <w:strike/>
+            </w:rPr>
+            <w:fldChar w:fldCharType="begin"/>
+          </w:r>
+          <w:r>
+            <w:rPr>
+              <w:strike/>
+              <w:lang w:val="es-ES"/>
+            </w:rPr>
+            <w:instrText xml:space="preserve"> CITATION Dau10 \l 3082 </w:instrText>
+          </w:r>
+          <w:r>
+            <w:rPr>
+              <w:strike/>
+            </w:rPr>
+            <w:fldChar w:fldCharType="separate"/>
+          </w:r>
+          <w:r>
+            <w:rPr>
+              <w:strike/>
+              <w:noProof/>
+              <w:lang w:val="es-ES"/>
+            </w:rPr>
+            <w:t>[21]</w:t>
+          </w:r>
+          <w:r>
+            <w:rPr>
+              <w:strike/>
+            </w:rPr>
+            <w:fldChar w:fldCharType="end"/>
+          </w:r>
+        </w:sdtContent>
+      </w:sdt>
+      <w:r>
+        <w:rPr>
+          <w:strike/>
+        </w:rPr>
+        <w:t xml:space="preserve">. La etapa de análisis inicio con la </w:t>
+      </w:r>
+      <w:r>
+        <w:rPr>
+          <w:strike/>
+        </w:rPr>
+        <w:t>primera</w:t>
+      </w:r>
+      <w:r>
+        <w:rPr>
+          <w:strike/>
+        </w:rPr>
+        <w:t xml:space="preserve"> entrevista con el cliente, en la cual se conformaron la </w:t>
+      </w:r>
+      <w:r>
+        <w:rPr>
+          <w:strike/>
+        </w:rPr>
+        <w:t>mayoría</w:t>
+      </w:r>
+      <w:r>
+        <w:rPr>
+          <w:strike/>
+        </w:rPr>
+        <w:t xml:space="preserve"> de las historias de usuario, si bien empezaron siendo pocas</w:t>
+      </w:r>
+      <w:r>
+        <w:rPr>
+          <w:strike/>
+        </w:rPr>
+        <w:t xml:space="preserve"> y</w:t>
+      </w:r>
+      <w:r>
+        <w:rPr>
+          <w:strike/>
+        </w:rPr>
+        <w:t xml:space="preserve"> ambiguas, se fueron refinando para poder separarlas en 3 Sprints</w:t>
+      </w:r>
+      <w:r>
+        <w:rPr>
+          <w:strike/>
+        </w:rPr>
+        <w:t xml:space="preserve">. </w:t>
+      </w:r>
+      <w:r>
+        <w:rPr>
+          <w:strike/>
+        </w:rPr>
+        <w:t>El</w:t>
+      </w:r>
+      <w:r>
+        <w:rPr>
+          <w:strike/>
+        </w:rPr>
+        <w:t xml:space="preserve"> puntaje de cada historia </w:t>
+      </w:r>
+      <w:r>
+        <w:rPr>
+          <w:strike/>
+        </w:rPr>
+        <w:lastRenderedPageBreak/>
+        <w:t xml:space="preserve">representa el valor de negocio y para la asignación de historias de usuario a cada Sprint se tuvo en cuenta tanto el puntaje como la complejidad del </w:t>
+      </w:r>
+      <w:r>
+        <w:rPr>
+          <w:strike/>
+        </w:rPr>
+        <w:t>módulo</w:t>
+      </w:r>
+      <w:r>
+        <w:rPr>
+          <w:strike/>
+        </w:rPr>
+        <w:t xml:space="preserve"> que responde a dicha historia de usuario. Ve</w:t>
+      </w:r>
+      <w:r>
+        <w:rPr>
+          <w:strike/>
+        </w:rPr>
+        <w:t xml:space="preserve">r </w:t>
+      </w:r>
+      <w:r>
+        <w:rPr>
+          <w:strike/>
+        </w:rPr>
+        <w:fldChar w:fldCharType="begin"/>
+      </w:r>
+      <w:r>
+        <w:rPr>
+          <w:strike/>
+        </w:rPr>
+        <w:instrText xml:space="preserve"> REF _Ref458541523 \h </w:instrText>
+      </w:r>
+      <w:r>
+        <w:rPr>
+          <w:strike/>
+        </w:rPr>
+      </w:r>
+      <w:r>
+        <w:rPr>
+          <w:strike/>
+        </w:rPr>
+        <w:instrText xml:space="preserve"> \* MERGEFORMAT </w:instrText>
+      </w:r>
+      <w:r>
+        <w:rPr>
+          <w:strike/>
+        </w:rPr>
+        <w:fldChar w:fldCharType="separate"/>
+      </w:r>
+      <w:r>
+        <w:rPr>
+          <w:strike/>
+        </w:rPr>
+        <w:t xml:space="preserve">Tabla </w:t>
+      </w:r>
+      <w:r>
+        <w:rPr>
+          <w:strike/>
+          <w:noProof/>
+        </w:rPr>
+        <w:t>1</w:t>
+      </w:r>
+      <w:r>
+        <w:rPr>
+          <w:strike/>
+        </w:rPr>
+        <w:fldChar w:fldCharType="end"/>
+      </w:r>
+      <w:r>
+        <w:rPr>
+          <w:strike/>
+        </w:rPr>
+        <w:t>.</w:t>
+      </w:r>
+    </w:p>
+    <w:p>
+      <w:pPr>
+        <w:pStyle w:val="PFC"/>
+        <w:ind w:left="708"/>
+      </w:pPr>
+      <w:r>
+        <w:rPr>
+          <w:strike/>
+        </w:rPr>
+        <w:t>Al Seguir una metodología ágil, el software se desarrolla por funcionalidad</w:t>
+      </w:r>
+      <w:r>
+        <w:rPr>
+          <w:strike/>
+        </w:rPr>
+        <w:t xml:space="preserve"> </w:t>
+      </w:r>
+      <w:r>
+        <w:rPr>
+          <w:strike/>
+          <w:highlight w:val="yellow"/>
+        </w:rPr>
+        <w:t>va a resultados</w:t>
+      </w:r>
+    </w:p>
+    <w:p>
+      <w:pPr>
+        <w:pStyle w:val="PFC"/>
+        <w:ind w:left="708"/>
+      </w:pPr>
+      <w:r>
+        <w:t xml:space="preserve">Se </w:t>
+      </w:r>
+      <w:proofErr w:type="spellStart"/>
+      <w:r>
+        <w:t>utilizo</w:t>
+      </w:r>
+      <w:proofErr w:type="spellEnd"/>
+      <w:r>
+        <w:t xml:space="preserve"> </w:t>
+      </w:r>
+      <w:r>
+        <w:t>por una variante de XP</w:t>
+      </w:r>
+      <w:r>
+        <w:t xml:space="preserve"> modificando la programación de a pares por la revisión de código por el profesor </w:t>
+      </w:r>
+      <w:proofErr w:type="spellStart"/>
+      <w:r>
+        <w:t>orientador</w:t>
+      </w:r>
+      <w:proofErr w:type="gramStart"/>
+      <w:r>
+        <w:t>,</w:t>
+      </w:r>
+      <w:r>
+        <w:t>y</w:t>
+      </w:r>
+      <w:proofErr w:type="spellEnd"/>
+      <w:proofErr w:type="gramEnd"/>
+      <w:r>
+        <w:t xml:space="preserve"> con un enfoque de seguridad </w:t>
+      </w:r>
+      <w:r>
+        <w:t>basado</w:t>
+      </w:r>
+      <w:r>
+        <w:t xml:space="preserve"> en </w:t>
+      </w:r>
+      <w:sdt>
+        <w:sdtPr>
+          <w:id w:val="1153180316"/>
+          <w:citation/>
+        </w:sdtPr>
+        <w:sdtContent>
+          <w:r>
             <w:fldChar w:fldCharType="begin"/>
           </w:r>
           <w:r>
@@ -5132,7 +5434,7 @@
               <w:noProof/>
               <w:lang w:val="es-ES"/>
             </w:rPr>
-            <w:t>[19]</w:t>
+            <w:t>[21]</w:t>
           </w:r>
           <w:r>
             <w:fldChar w:fldCharType="end"/>
@@ -5140,71 +5442,57 @@
         </w:sdtContent>
       </w:sdt>
       <w:r>
-        <w:t xml:space="preserve">. La etapa de análisis inicio con la </w:t>
-      </w:r>
-      <w:r>
-        <w:t>primera</w:t>
-      </w:r>
-      <w:r>
-        <w:t xml:space="preserve"> entrevista con el cliente, en la cual se conformaron la </w:t>
-      </w:r>
-      <w:r>
-        <w:t>mayoría</w:t>
-      </w:r>
-      <w:r>
-        <w:t xml:space="preserve"> de las historias de usuario, si bien empezaron siendo pocas</w:t>
-      </w:r>
-      <w:r>
         <w:t xml:space="preserve"> y</w:t>
       </w:r>
       <w:r>
-        <w:t xml:space="preserve"> ambiguas, se fueron refinando para poder separarlas en 3 Sprints</w:t>
-      </w:r>
-      <w:r>
-        <w:t xml:space="preserve">. </w:t>
-      </w:r>
-      <w:r>
-        <w:t>El</w:t>
-      </w:r>
-      <w:r>
-        <w:t xml:space="preserve"> puntaje de cada historia representa el valor de negocio y para la asignación de historias de usuario a cada </w:t>
-      </w:r>
-      <w:r>
-        <w:lastRenderedPageBreak/>
-        <w:t xml:space="preserve">Sprint se tuvo en cuenta tanto el puntaje como la complejidad del </w:t>
-      </w:r>
-      <w:r>
-        <w:t>módulo</w:t>
-      </w:r>
-      <w:r>
-        <w:t xml:space="preserve"> que responde a dicha historia de usuario. Ve</w:t>
-      </w:r>
-      <w:r>
-        <w:t xml:space="preserve">r </w:t>
-      </w:r>
-      <w:r>
-        <w:fldChar w:fldCharType="begin"/>
-      </w:r>
-      <w:r>
-        <w:instrText xml:space="preserve"> REF _Ref458541523 \h </w:instrText>
-      </w:r>
-      <w:r>
-        <w:fldChar w:fldCharType="separate"/>
-      </w:r>
-      <w:r>
-        <w:t xml:space="preserve">Tabla </w:t>
-      </w:r>
-      <w:r>
-        <w:rPr>
-          <w:noProof/>
-        </w:rPr>
-        <w:t>1</w:t>
-      </w:r>
-      <w:r>
-        <w:fldChar w:fldCharType="end"/>
-      </w:r>
-      <w:r>
-        <w:t xml:space="preserve">  </w:t>
+        <w:t xml:space="preserve"> OWASP, </w:t>
+      </w:r>
+      <w:proofErr w:type="spellStart"/>
+      <w:r>
+        <w:t>anadiendo</w:t>
+      </w:r>
+      <w:proofErr w:type="spellEnd"/>
+      <w:r>
+        <w:t xml:space="preserve"> un</w:t>
+      </w:r>
+      <w:r>
+        <w:t xml:space="preserve"> análisis y clasificación de amenazas utilizando los métodos DREAD y STRIDE.</w:t>
+      </w:r>
+    </w:p>
+    <w:p>
+      <w:pPr>
+        <w:pStyle w:val="PFC"/>
+        <w:ind w:left="708"/>
+      </w:pPr>
+      <w:r>
+        <w:t xml:space="preserve"> </w:t>
+      </w:r>
+      <w:r>
+        <w:t xml:space="preserve">Las historias de usuarios fueron divididas por temas, agrupando </w:t>
+      </w:r>
+      <w:proofErr w:type="spellStart"/>
+      <w:r>
+        <w:t>historisa</w:t>
+      </w:r>
+      <w:proofErr w:type="spellEnd"/>
+      <w:r>
+        <w:t xml:space="preserve"> de usuarios de la misma temática. </w:t>
+      </w:r>
+      <w:proofErr w:type="gramStart"/>
+      <w:r>
+        <w:t>luego</w:t>
+      </w:r>
+      <w:proofErr w:type="gramEnd"/>
+      <w:r>
+        <w:t>, de forma</w:t>
+      </w:r>
+      <w:r>
+        <w:t xml:space="preserve"> independiente a los temas, las historias de usuario fueron asignadas divididas en 3 Sprints en base el puntaje asignado a cada una de las historias de usuario</w:t>
+      </w:r>
+      <w:bookmarkStart w:id="7" w:name="_GoBack"/>
+      <w:bookmarkEnd w:id="7"/>
+      <w:r>
+        <w:t>.</w:t>
       </w:r>
     </w:p>
     <w:p>
@@ -5227,27 +5515,14 @@
         <w:lastRenderedPageBreak/>
         <w:t xml:space="preserve">Tabla </w:t>
       </w:r>
-      <w:r>
-        <w:fldChar w:fldCharType="begin"/>
-      </w:r>
-      <w:r>
-        <w:instrText xml:space="preserve"> SEQ Tabla \* ARABIC </w:instrText>
-      </w:r>
-      <w:r>
-        <w:fldChar w:fldCharType="separate"/>
-      </w:r>
-      <w:r>
-        <w:rPr>
-          <w:noProof/>
-        </w:rPr>
-        <w:t>1</w:t>
-      </w:r>
-      <w:r>
-        <w:rPr>
-          <w:noProof/>
-        </w:rPr>
-        <w:fldChar w:fldCharType="end"/>
-      </w:r>
+      <w:fldSimple w:instr=" SEQ Tabla \* ARABIC ">
+        <w:r>
+          <w:rPr>
+            <w:noProof/>
+          </w:rPr>
+          <w:t>1</w:t>
+        </w:r>
+      </w:fldSimple>
       <w:bookmarkEnd w:id="8"/>
       <w:r>
         <w:t xml:space="preserve"> Historias de usuario</w:t>
@@ -5258,7 +5533,7 @@
           <w:lang w:val="es-ES"/>
         </w:rPr>
         <w:drawing>
-          <wp:inline distT="0" distB="0" distL="0" distR="0" wp14:anchorId="26E443AE" wp14:editId="1E0524BB">
+          <wp:inline distT="0" distB="0" distL="0" distR="0" wp14:anchorId="7E87C33A" wp14:editId="395977A4">
             <wp:extent cx="8575184" cy="4571630"/>
             <wp:effectExtent l="1587" t="0" r="0" b="0"/>
             <wp:docPr id="10" name="Imagen 10"/>
@@ -5319,7 +5594,7 @@
         </w:rPr>
         <w:lastRenderedPageBreak/>
         <w:drawing>
-          <wp:inline distT="0" distB="0" distL="0" distR="0">
+          <wp:inline distT="0" distB="0" distL="0" distR="0" wp14:anchorId="384F93E3" wp14:editId="5FE945FA">
             <wp:extent cx="8303672" cy="4645165"/>
             <wp:effectExtent l="317" t="0" r="2858" b="2857"/>
             <wp:docPr id="11" name="Imagen 11"/>
@@ -5423,24 +5698,14 @@
       <w:r>
         <w:t xml:space="preserve">Fig. </w:t>
       </w:r>
-      <w:r>
-        <w:fldChar w:fldCharType="begin"/>
-      </w:r>
-      <w:r>
-        <w:instrText xml:space="preserve"> SEQ Fig. \* ARABIC </w:instrText>
-      </w:r>
-      <w:r>
-        <w:fldChar w:fldCharType="separate"/>
-      </w:r>
-      <w:r>
-        <w:rPr>
-          <w:noProof/>
-        </w:rPr>
-        <w:t>6</w:t>
-      </w:r>
-      <w:r>
-        <w:fldChar w:fldCharType="end"/>
-      </w:r>
+      <w:fldSimple w:instr=" SEQ Fig. \* ARABIC ">
+        <w:r>
+          <w:rPr>
+            <w:noProof/>
+          </w:rPr>
+          <w:t>6</w:t>
+        </w:r>
+      </w:fldSimple>
       <w:bookmarkEnd w:id="10"/>
       <w:r>
         <w:t xml:space="preserve"> Modelo de datos</w:t>
@@ -5471,7 +5736,7 @@
             <v:path o:extrusionok="f" gradientshapeok="t" o:connecttype="rect"/>
             <o:lock v:ext="edit" aspectratio="t"/>
           </v:shapetype>
-          <v:shape id="_x0000_i1026" type="#_x0000_t75" style="width:425.25pt;height:596.25pt">
+          <v:shape id="_x0000_i1025" type="#_x0000_t75" style="width:425.25pt;height:596.25pt">
             <v:imagedata r:id="rId14" o:title="tfabase"/>
           </v:shape>
         </w:pict>
@@ -5520,7 +5785,7 @@
               <w:noProof/>
               <w:lang w:val="es-ES"/>
             </w:rPr>
-            <w:t>[20]</w:t>
+            <w:t>[18]</w:t>
           </w:r>
           <w:r>
             <w:fldChar w:fldCharType="end"/>
@@ -5548,29 +5813,22 @@
       <w:r>
         <w:t xml:space="preserve">Tabla </w:t>
       </w:r>
-      <w:r>
-        <w:fldChar w:fldCharType="begin"/>
-      </w:r>
-      <w:r>
-        <w:instrText xml:space="preserve"> SEQ Tabla \* ARABIC </w:instrText>
-      </w:r>
-      <w:r>
-        <w:fldChar w:fldCharType="separate"/>
-      </w:r>
-      <w:r>
-        <w:rPr>
-          <w:noProof/>
-        </w:rPr>
-        <w:t>2</w:t>
-      </w:r>
-      <w:r>
-        <w:fldChar w:fldCharType="end"/>
-      </w:r>
+      <w:fldSimple w:instr=" SEQ Tabla \* ARABIC ">
+        <w:r>
+          <w:rPr>
+            <w:noProof/>
+          </w:rPr>
+          <w:t>2</w:t>
+        </w:r>
+      </w:fldSimple>
       <w:r>
         <w:t xml:space="preserve"> </w:t>
       </w:r>
       <w:r>
-        <w:t>análisis</w:t>
+        <w:t>A</w:t>
+      </w:r>
+      <w:r>
+        <w:t>nálisis</w:t>
       </w:r>
       <w:r>
         <w:t xml:space="preserve"> de amenazas</w:t>
@@ -5833,29 +6091,442 @@
       <w:pPr>
         <w:pStyle w:val="Descripcin"/>
         <w:keepNext/>
+      </w:pPr>
+      <w:r>
+        <w:t xml:space="preserve">Tabla </w:t>
+      </w:r>
+      <w:fldSimple w:instr=" SEQ Tabla \* ARABIC ">
+        <w:r>
+          <w:rPr>
+            <w:noProof/>
+          </w:rPr>
+          <w:t>3</w:t>
+        </w:r>
+      </w:fldSimple>
+      <w:r>
+        <w:t xml:space="preserve"> Niveles de confianza</w:t>
+      </w:r>
+    </w:p>
+    <w:tbl>
+      <w:tblPr>
+        <w:tblStyle w:val="Tablaconcuadrcula"/>
+        <w:tblW w:w="0" w:type="auto"/>
+        <w:tblLook w:val="04A0" w:firstRow="1" w:lastRow="0" w:firstColumn="1" w:lastColumn="0" w:noHBand="0" w:noVBand="1"/>
+      </w:tblPr>
+      <w:tblGrid>
+        <w:gridCol w:w="704"/>
+        <w:gridCol w:w="3686"/>
+        <w:gridCol w:w="4103"/>
+      </w:tblGrid>
+      <w:tr>
+        <w:tc>
+          <w:tcPr>
+            <w:tcW w:w="8493" w:type="dxa"/>
+            <w:gridSpan w:val="3"/>
+          </w:tcPr>
+          <w:p>
+            <w:pPr>
+              <w:pStyle w:val="PFC"/>
+            </w:pPr>
+            <w:r>
+              <w:t>Niveles de confianza</w:t>
+            </w:r>
+          </w:p>
+        </w:tc>
+      </w:tr>
+      <w:tr>
+        <w:tc>
+          <w:tcPr>
+            <w:tcW w:w="704" w:type="dxa"/>
+          </w:tcPr>
+          <w:p>
+            <w:pPr>
+              <w:pStyle w:val="PFC"/>
+            </w:pPr>
+            <w:r>
+              <w:t xml:space="preserve">Id </w:t>
+            </w:r>
+          </w:p>
+        </w:tc>
+        <w:tc>
+          <w:tcPr>
+            <w:tcW w:w="3686" w:type="dxa"/>
+          </w:tcPr>
+          <w:p>
+            <w:pPr>
+              <w:pStyle w:val="PFC"/>
+            </w:pPr>
+            <w:r>
+              <w:t>Nombre</w:t>
+            </w:r>
+          </w:p>
+        </w:tc>
+        <w:tc>
+          <w:tcPr>
+            <w:tcW w:w="4103" w:type="dxa"/>
+          </w:tcPr>
+          <w:p>
+            <w:pPr>
+              <w:pStyle w:val="PFC"/>
+            </w:pPr>
+            <w:r>
+              <w:t>Descripción</w:t>
+            </w:r>
+          </w:p>
+        </w:tc>
+      </w:tr>
+      <w:tr>
+        <w:tc>
+          <w:tcPr>
+            <w:tcW w:w="704" w:type="dxa"/>
+          </w:tcPr>
+          <w:p>
+            <w:pPr>
+              <w:pStyle w:val="PFC"/>
+            </w:pPr>
+            <w:r>
+              <w:t>1</w:t>
+            </w:r>
+          </w:p>
+        </w:tc>
+        <w:tc>
+          <w:tcPr>
+            <w:tcW w:w="3686" w:type="dxa"/>
+          </w:tcPr>
+          <w:p>
+            <w:pPr>
+              <w:pStyle w:val="PFC"/>
+            </w:pPr>
+            <w:r>
+              <w:t>Usuario anónimo</w:t>
+            </w:r>
+          </w:p>
+        </w:tc>
+        <w:tc>
+          <w:tcPr>
+            <w:tcW w:w="4103" w:type="dxa"/>
+          </w:tcPr>
+          <w:p>
+            <w:pPr>
+              <w:pStyle w:val="PFC"/>
+            </w:pPr>
+            <w:r>
+              <w:t xml:space="preserve">Un usuario que se conectó a la aplicación, pero no inicio sesión </w:t>
+            </w:r>
+          </w:p>
+        </w:tc>
+      </w:tr>
+      <w:tr>
+        <w:tc>
+          <w:tcPr>
+            <w:tcW w:w="704" w:type="dxa"/>
+          </w:tcPr>
+          <w:p>
+            <w:pPr>
+              <w:pStyle w:val="PFC"/>
+            </w:pPr>
+            <w:r>
+              <w:t>2</w:t>
+            </w:r>
+          </w:p>
+        </w:tc>
+        <w:tc>
+          <w:tcPr>
+            <w:tcW w:w="3686" w:type="dxa"/>
+          </w:tcPr>
+          <w:p>
+            <w:pPr>
+              <w:pStyle w:val="PFC"/>
+            </w:pPr>
+            <w:r>
+              <w:t>Usuario con credenciales validas</w:t>
+            </w:r>
+          </w:p>
+        </w:tc>
+        <w:tc>
+          <w:tcPr>
+            <w:tcW w:w="4103" w:type="dxa"/>
+          </w:tcPr>
+          <w:p>
+            <w:pPr>
+              <w:pStyle w:val="PFC"/>
+            </w:pPr>
+            <w:r>
+              <w:t>Usuario que se conectó a la aplicación, e inicio sesión con credenciales validas</w:t>
+            </w:r>
+          </w:p>
+        </w:tc>
+      </w:tr>
+      <w:tr>
+        <w:tc>
+          <w:tcPr>
+            <w:tcW w:w="704" w:type="dxa"/>
+          </w:tcPr>
+          <w:p>
+            <w:pPr>
+              <w:pStyle w:val="PFC"/>
+            </w:pPr>
+            <w:r>
+              <w:t>3</w:t>
+            </w:r>
+          </w:p>
+        </w:tc>
+        <w:tc>
+          <w:tcPr>
+            <w:tcW w:w="3686" w:type="dxa"/>
+          </w:tcPr>
+          <w:p>
+            <w:pPr>
+              <w:pStyle w:val="PFC"/>
+            </w:pPr>
+            <w:r>
+              <w:t>Usuario sin credenciales validas</w:t>
+            </w:r>
+          </w:p>
+        </w:tc>
+        <w:tc>
+          <w:tcPr>
+            <w:tcW w:w="4103" w:type="dxa"/>
+          </w:tcPr>
+          <w:p>
+            <w:pPr>
+              <w:pStyle w:val="PFC"/>
+            </w:pPr>
+            <w:r>
+              <w:t>Usuario que intentan iniciar sesión con credenciales no validas</w:t>
+            </w:r>
+          </w:p>
+        </w:tc>
+      </w:tr>
+      <w:tr>
+        <w:tc>
+          <w:tcPr>
+            <w:tcW w:w="704" w:type="dxa"/>
+          </w:tcPr>
+          <w:p>
+            <w:pPr>
+              <w:pStyle w:val="PFC"/>
+            </w:pPr>
+            <w:r>
+              <w:t>4</w:t>
+            </w:r>
+          </w:p>
+        </w:tc>
+        <w:tc>
+          <w:tcPr>
+            <w:tcW w:w="3686" w:type="dxa"/>
+          </w:tcPr>
+          <w:p>
+            <w:pPr>
+              <w:pStyle w:val="PFC"/>
+            </w:pPr>
+            <w:r>
+              <w:t>Administrador</w:t>
+            </w:r>
+          </w:p>
+        </w:tc>
+        <w:tc>
+          <w:tcPr>
+            <w:tcW w:w="4103" w:type="dxa"/>
+          </w:tcPr>
+          <w:p>
+            <w:pPr>
+              <w:pStyle w:val="PFC"/>
+            </w:pPr>
+            <w:r>
+              <w:t xml:space="preserve">Puede añadir nuevos usuarios,  agregar datos de nuevas campañas  </w:t>
+            </w:r>
+          </w:p>
+        </w:tc>
+      </w:tr>
+      <w:tr>
+        <w:tc>
+          <w:tcPr>
+            <w:tcW w:w="704" w:type="dxa"/>
+          </w:tcPr>
+          <w:p>
+            <w:pPr>
+              <w:pStyle w:val="PFC"/>
+            </w:pPr>
+            <w:r>
+              <w:lastRenderedPageBreak/>
+              <w:t>5</w:t>
+            </w:r>
+          </w:p>
+        </w:tc>
+        <w:tc>
+          <w:tcPr>
+            <w:tcW w:w="3686" w:type="dxa"/>
+          </w:tcPr>
+          <w:p>
+            <w:pPr>
+              <w:pStyle w:val="PFC"/>
+            </w:pPr>
+            <w:r>
+              <w:t>Administrador de base de datos</w:t>
+            </w:r>
+          </w:p>
+        </w:tc>
+        <w:tc>
+          <w:tcPr>
+            <w:tcW w:w="4103" w:type="dxa"/>
+          </w:tcPr>
+          <w:p>
+            <w:pPr>
+              <w:pStyle w:val="PFC"/>
+            </w:pPr>
+            <w:r>
+              <w:t xml:space="preserve">Tiene permisos de lectura y escritura en la base de datos que utiliza la aplicación </w:t>
+            </w:r>
+          </w:p>
+        </w:tc>
+      </w:tr>
+      <w:tr>
+        <w:tc>
+          <w:tcPr>
+            <w:tcW w:w="704" w:type="dxa"/>
+          </w:tcPr>
+          <w:p>
+            <w:pPr>
+              <w:pStyle w:val="PFC"/>
+            </w:pPr>
+            <w:r>
+              <w:t>6</w:t>
+            </w:r>
+          </w:p>
+        </w:tc>
+        <w:tc>
+          <w:tcPr>
+            <w:tcW w:w="3686" w:type="dxa"/>
+          </w:tcPr>
+          <w:p>
+            <w:pPr>
+              <w:pStyle w:val="PFC"/>
+            </w:pPr>
+            <w:r>
+              <w:t>Administrador del sitio web</w:t>
+            </w:r>
+          </w:p>
+        </w:tc>
+        <w:tc>
+          <w:tcPr>
+            <w:tcW w:w="4103" w:type="dxa"/>
+          </w:tcPr>
+          <w:p>
+            <w:pPr>
+              <w:pStyle w:val="PFC"/>
+            </w:pPr>
+            <w:r>
+              <w:t xml:space="preserve">Puede cambiar la configuración </w:t>
+            </w:r>
+          </w:p>
+        </w:tc>
+      </w:tr>
+      <w:tr>
+        <w:tc>
+          <w:tcPr>
+            <w:tcW w:w="704" w:type="dxa"/>
+          </w:tcPr>
+          <w:p>
+            <w:pPr>
+              <w:pStyle w:val="PFC"/>
+            </w:pPr>
+            <w:r>
+              <w:t>7</w:t>
+            </w:r>
+          </w:p>
+        </w:tc>
+        <w:tc>
+          <w:tcPr>
+            <w:tcW w:w="3686" w:type="dxa"/>
+          </w:tcPr>
+          <w:p>
+            <w:pPr>
+              <w:pStyle w:val="PFC"/>
+            </w:pPr>
+            <w:r>
+              <w:t>Usuario del servicio de servidor web</w:t>
+            </w:r>
+          </w:p>
+        </w:tc>
+        <w:tc>
+          <w:tcPr>
+            <w:tcW w:w="4103" w:type="dxa"/>
+          </w:tcPr>
+          <w:p>
+            <w:pPr>
+              <w:pStyle w:val="PFC"/>
+            </w:pPr>
+            <w:r>
+              <w:t>Es el usuario con el cual la aplicación ejecuta código y con el cual se conecta a la base de datos</w:t>
+            </w:r>
+          </w:p>
+        </w:tc>
+      </w:tr>
+      <w:tr>
+        <w:tc>
+          <w:tcPr>
+            <w:tcW w:w="704" w:type="dxa"/>
+          </w:tcPr>
+          <w:p>
+            <w:pPr>
+              <w:pStyle w:val="PFC"/>
+            </w:pPr>
+            <w:r>
+              <w:t>8</w:t>
+            </w:r>
+          </w:p>
+        </w:tc>
+        <w:tc>
+          <w:tcPr>
+            <w:tcW w:w="3686" w:type="dxa"/>
+          </w:tcPr>
+          <w:p>
+            <w:pPr>
+              <w:pStyle w:val="PFC"/>
+            </w:pPr>
+            <w:r>
+              <w:t>Usuario de base de datos</w:t>
+            </w:r>
+          </w:p>
+        </w:tc>
+        <w:tc>
+          <w:tcPr>
+            <w:tcW w:w="4103" w:type="dxa"/>
+          </w:tcPr>
+          <w:p>
+            <w:pPr>
+              <w:pStyle w:val="PFC"/>
+            </w:pPr>
+            <w:r>
+              <w:t>La cuenta de usuario con la cual se conecta a la base de datos para lectura y escritura</w:t>
+            </w:r>
+          </w:p>
+        </w:tc>
+      </w:tr>
+    </w:tbl>
+    <w:p>
+      <w:pPr>
+        <w:pStyle w:val="PFC"/>
+      </w:pPr>
+    </w:p>
+    <w:p>
+      <w:pPr>
+        <w:pStyle w:val="Descripcin"/>
+        <w:keepNext/>
         <w:jc w:val="center"/>
       </w:pPr>
       <w:r>
         <w:t xml:space="preserve">Tabla </w:t>
       </w:r>
-      <w:r>
-        <w:fldChar w:fldCharType="begin"/>
-      </w:r>
-      <w:r>
-        <w:instrText xml:space="preserve"> SEQ Tabla \* ARABIC </w:instrText>
-      </w:r>
-      <w:r>
-        <w:fldChar w:fldCharType="separate"/>
-      </w:r>
-      <w:r>
-        <w:rPr>
-          <w:noProof/>
-        </w:rPr>
-        <w:t>3</w:t>
-      </w:r>
-      <w:r>
-        <w:fldChar w:fldCharType="end"/>
-      </w:r>
+      <w:fldSimple w:instr=" SEQ Tabla \* ARABIC ">
+        <w:r>
+          <w:rPr>
+            <w:noProof/>
+          </w:rPr>
+          <w:t>4</w:t>
+        </w:r>
+      </w:fldSimple>
       <w:r>
         <w:t xml:space="preserve"> </w:t>
       </w:r>
@@ -5989,7 +6660,6 @@
               <w:pStyle w:val="PFC"/>
             </w:pPr>
             <w:r>
-              <w:lastRenderedPageBreak/>
               <w:t>3</w:t>
             </w:r>
           </w:p>
@@ -6029,24 +6699,14 @@
       <w:r>
         <w:t xml:space="preserve">Tabla </w:t>
       </w:r>
-      <w:r>
-        <w:fldChar w:fldCharType="begin"/>
-      </w:r>
-      <w:r>
-        <w:instrText xml:space="preserve"> SEQ Tabla \* ARABIC </w:instrText>
-      </w:r>
-      <w:r>
-        <w:fldChar w:fldCharType="separate"/>
-      </w:r>
-      <w:r>
-        <w:rPr>
-          <w:noProof/>
-        </w:rPr>
-        <w:t>4</w:t>
-      </w:r>
-      <w:r>
-        <w:fldChar w:fldCharType="end"/>
-      </w:r>
+      <w:fldSimple w:instr=" SEQ Tabla \* ARABIC ">
+        <w:r>
+          <w:rPr>
+            <w:noProof/>
+          </w:rPr>
+          <w:t>5</w:t>
+        </w:r>
+      </w:fldSimple>
       <w:r>
         <w:t xml:space="preserve"> Puntos de entrada</w:t>
       </w:r>
@@ -6216,6 +6876,7 @@
               </w:numPr>
             </w:pPr>
             <w:r>
+              <w:lastRenderedPageBreak/>
               <w:t>Usuarios con credenciales invalidas</w:t>
             </w:r>
           </w:p>
@@ -6243,6 +6904,7 @@
               <w:pStyle w:val="PFC"/>
             </w:pPr>
             <w:r>
+              <w:lastRenderedPageBreak/>
               <w:t>1.1</w:t>
             </w:r>
           </w:p>
@@ -6434,7 +7096,6 @@
               <w:pStyle w:val="PFC"/>
             </w:pPr>
             <w:r>
-              <w:lastRenderedPageBreak/>
               <w:t>1.2</w:t>
             </w:r>
           </w:p>
@@ -6591,24 +7252,14 @@
       <w:r>
         <w:t xml:space="preserve">Tabla </w:t>
       </w:r>
-      <w:r>
-        <w:fldChar w:fldCharType="begin"/>
-      </w:r>
-      <w:r>
-        <w:instrText xml:space="preserve"> SEQ Tabla \* ARABIC </w:instrText>
-      </w:r>
-      <w:r>
-        <w:fldChar w:fldCharType="separate"/>
-      </w:r>
-      <w:r>
-        <w:rPr>
-          <w:noProof/>
-        </w:rPr>
-        <w:t>5</w:t>
-      </w:r>
-      <w:r>
-        <w:fldChar w:fldCharType="end"/>
-      </w:r>
+      <w:fldSimple w:instr=" SEQ Tabla \* ARABIC ">
+        <w:r>
+          <w:rPr>
+            <w:noProof/>
+          </w:rPr>
+          <w:t>6</w:t>
+        </w:r>
+      </w:fldSimple>
       <w:r>
         <w:t xml:space="preserve"> Activos</w:t>
       </w:r>
@@ -6705,6 +7356,7 @@
               <w:pStyle w:val="PFC"/>
             </w:pPr>
             <w:r>
+              <w:lastRenderedPageBreak/>
               <w:t>1</w:t>
             </w:r>
           </w:p>
@@ -6931,7 +7583,6 @@
               <w:pStyle w:val="PFC"/>
             </w:pPr>
             <w:r>
-              <w:lastRenderedPageBreak/>
               <w:t>2</w:t>
             </w:r>
           </w:p>
@@ -7145,7 +7796,11 @@
               <w:pStyle w:val="PFC"/>
             </w:pPr>
             <w:r>
-              <w:t>Habilidad de ejecutar código SQL en el sistema, pudiendo leer, escribir o modificar datos de la base de datos</w:t>
+              <w:t xml:space="preserve">Habilidad de ejecutar código SQL en el sistema, pudiendo leer, </w:t>
+            </w:r>
+            <w:r>
+              <w:lastRenderedPageBreak/>
+              <w:t>escribir o modificar datos de la base de datos</w:t>
             </w:r>
           </w:p>
         </w:tc>
@@ -7158,6 +7813,7 @@
               <w:pStyle w:val="PFC"/>
             </w:pPr>
             <w:r>
+              <w:lastRenderedPageBreak/>
               <w:t xml:space="preserve">(5) </w:t>
             </w:r>
             <w:r>
@@ -7441,7 +8097,6 @@
               <w:pStyle w:val="PFC"/>
             </w:pPr>
             <w:r>
-              <w:lastRenderedPageBreak/>
               <w:t>3.4</w:t>
             </w:r>
           </w:p>
@@ -7520,443 +8175,18 @@
       <w:r>
         <w:t xml:space="preserve">Tabla </w:t>
       </w:r>
-      <w:r>
-        <w:fldChar w:fldCharType="begin"/>
-      </w:r>
-      <w:r>
-        <w:instrText xml:space="preserve"> SEQ Tabla \* ARABIC </w:instrText>
-      </w:r>
-      <w:r>
-        <w:fldChar w:fldCharType="separate"/>
-      </w:r>
-      <w:r>
-        <w:rPr>
-          <w:noProof/>
-        </w:rPr>
-        <w:t>6</w:t>
-      </w:r>
-      <w:r>
-        <w:fldChar w:fldCharType="end"/>
-      </w:r>
+      <w:fldSimple w:instr=" SEQ Tabla \* ARABIC ">
+        <w:r>
+          <w:rPr>
+            <w:noProof/>
+          </w:rPr>
+          <w:t>7</w:t>
+        </w:r>
+      </w:fldSimple>
       <w:r>
         <w:t xml:space="preserve"> Niveles de amenaza</w:t>
       </w:r>
     </w:p>
-    <w:tbl>
-      <w:tblPr>
-        <w:tblStyle w:val="Tablaconcuadrcula"/>
-        <w:tblW w:w="0" w:type="auto"/>
-        <w:tblLook w:val="04A0" w:firstRow="1" w:lastRow="0" w:firstColumn="1" w:lastColumn="0" w:noHBand="0" w:noVBand="1"/>
-      </w:tblPr>
-      <w:tblGrid>
-        <w:gridCol w:w="704"/>
-        <w:gridCol w:w="3686"/>
-        <w:gridCol w:w="4103"/>
-      </w:tblGrid>
-      <w:tr>
-        <w:tc>
-          <w:tcPr>
-            <w:tcW w:w="8493" w:type="dxa"/>
-            <w:gridSpan w:val="3"/>
-          </w:tcPr>
-          <w:p>
-            <w:pPr>
-              <w:pStyle w:val="PFC"/>
-            </w:pPr>
-            <w:r>
-              <w:t>Niveles de confianza</w:t>
-            </w:r>
-          </w:p>
-        </w:tc>
-      </w:tr>
-      <w:tr>
-        <w:tc>
-          <w:tcPr>
-            <w:tcW w:w="704" w:type="dxa"/>
-          </w:tcPr>
-          <w:p>
-            <w:pPr>
-              <w:pStyle w:val="PFC"/>
-            </w:pPr>
-            <w:r>
-              <w:t xml:space="preserve">Id </w:t>
-            </w:r>
-          </w:p>
-        </w:tc>
-        <w:tc>
-          <w:tcPr>
-            <w:tcW w:w="3686" w:type="dxa"/>
-          </w:tcPr>
-          <w:p>
-            <w:pPr>
-              <w:pStyle w:val="PFC"/>
-            </w:pPr>
-            <w:r>
-              <w:t>Nombre</w:t>
-            </w:r>
-          </w:p>
-        </w:tc>
-        <w:tc>
-          <w:tcPr>
-            <w:tcW w:w="4103" w:type="dxa"/>
-          </w:tcPr>
-          <w:p>
-            <w:pPr>
-              <w:pStyle w:val="PFC"/>
-            </w:pPr>
-            <w:r>
-              <w:t>Descripción</w:t>
-            </w:r>
-          </w:p>
-        </w:tc>
-      </w:tr>
-      <w:tr>
-        <w:tc>
-          <w:tcPr>
-            <w:tcW w:w="704" w:type="dxa"/>
-          </w:tcPr>
-          <w:p>
-            <w:pPr>
-              <w:pStyle w:val="PFC"/>
-            </w:pPr>
-            <w:r>
-              <w:t>1</w:t>
-            </w:r>
-          </w:p>
-        </w:tc>
-        <w:tc>
-          <w:tcPr>
-            <w:tcW w:w="3686" w:type="dxa"/>
-          </w:tcPr>
-          <w:p>
-            <w:pPr>
-              <w:pStyle w:val="PFC"/>
-            </w:pPr>
-            <w:r>
-              <w:t>Usuario anónimo</w:t>
-            </w:r>
-          </w:p>
-        </w:tc>
-        <w:tc>
-          <w:tcPr>
-            <w:tcW w:w="4103" w:type="dxa"/>
-          </w:tcPr>
-          <w:p>
-            <w:pPr>
-              <w:pStyle w:val="PFC"/>
-            </w:pPr>
-            <w:r>
-              <w:t xml:space="preserve">Un usuario que se </w:t>
-            </w:r>
-            <w:r>
-              <w:t>conectó</w:t>
-            </w:r>
-            <w:r>
-              <w:t xml:space="preserve"> a la aplicación, pero no inicio sesión </w:t>
-            </w:r>
-          </w:p>
-        </w:tc>
-      </w:tr>
-      <w:tr>
-        <w:tc>
-          <w:tcPr>
-            <w:tcW w:w="704" w:type="dxa"/>
-          </w:tcPr>
-          <w:p>
-            <w:pPr>
-              <w:pStyle w:val="PFC"/>
-            </w:pPr>
-            <w:r>
-              <w:t>2</w:t>
-            </w:r>
-          </w:p>
-        </w:tc>
-        <w:tc>
-          <w:tcPr>
-            <w:tcW w:w="3686" w:type="dxa"/>
-          </w:tcPr>
-          <w:p>
-            <w:pPr>
-              <w:pStyle w:val="PFC"/>
-            </w:pPr>
-            <w:r>
-              <w:t>Usuario con credenciales validas</w:t>
-            </w:r>
-          </w:p>
-        </w:tc>
-        <w:tc>
-          <w:tcPr>
-            <w:tcW w:w="4103" w:type="dxa"/>
-          </w:tcPr>
-          <w:p>
-            <w:pPr>
-              <w:pStyle w:val="PFC"/>
-            </w:pPr>
-            <w:r>
-              <w:t xml:space="preserve">Usuario que se </w:t>
-            </w:r>
-            <w:r>
-              <w:t>conectó</w:t>
-            </w:r>
-            <w:r>
-              <w:t xml:space="preserve"> a la aplicación, e inicio sesión con credenciales validas</w:t>
-            </w:r>
-          </w:p>
-        </w:tc>
-      </w:tr>
-      <w:tr>
-        <w:tc>
-          <w:tcPr>
-            <w:tcW w:w="704" w:type="dxa"/>
-          </w:tcPr>
-          <w:p>
-            <w:pPr>
-              <w:pStyle w:val="PFC"/>
-            </w:pPr>
-            <w:r>
-              <w:t>3</w:t>
-            </w:r>
-          </w:p>
-        </w:tc>
-        <w:tc>
-          <w:tcPr>
-            <w:tcW w:w="3686" w:type="dxa"/>
-          </w:tcPr>
-          <w:p>
-            <w:pPr>
-              <w:pStyle w:val="PFC"/>
-            </w:pPr>
-            <w:r>
-              <w:t>Usuario sin credenciales validas</w:t>
-            </w:r>
-          </w:p>
-        </w:tc>
-        <w:tc>
-          <w:tcPr>
-            <w:tcW w:w="4103" w:type="dxa"/>
-          </w:tcPr>
-          <w:p>
-            <w:pPr>
-              <w:pStyle w:val="PFC"/>
-            </w:pPr>
-            <w:r>
-              <w:t xml:space="preserve">Usuario que </w:t>
-            </w:r>
-            <w:r>
-              <w:t>intentan</w:t>
-            </w:r>
-            <w:r>
-              <w:t xml:space="preserve"> iniciar sesión con credenciales no validas</w:t>
-            </w:r>
-          </w:p>
-        </w:tc>
-      </w:tr>
-      <w:tr>
-        <w:tc>
-          <w:tcPr>
-            <w:tcW w:w="704" w:type="dxa"/>
-          </w:tcPr>
-          <w:p>
-            <w:pPr>
-              <w:pStyle w:val="PFC"/>
-            </w:pPr>
-            <w:r>
-              <w:t>4</w:t>
-            </w:r>
-          </w:p>
-        </w:tc>
-        <w:tc>
-          <w:tcPr>
-            <w:tcW w:w="3686" w:type="dxa"/>
-          </w:tcPr>
-          <w:p>
-            <w:pPr>
-              <w:pStyle w:val="PFC"/>
-            </w:pPr>
-            <w:r>
-              <w:t>Administrador</w:t>
-            </w:r>
-          </w:p>
-        </w:tc>
-        <w:tc>
-          <w:tcPr>
-            <w:tcW w:w="4103" w:type="dxa"/>
-          </w:tcPr>
-          <w:p>
-            <w:pPr>
-              <w:pStyle w:val="PFC"/>
-            </w:pPr>
-            <w:r>
-              <w:t xml:space="preserve">Puede añadir nuevos usuarios,  agregar datos de nuevas campañas  </w:t>
-            </w:r>
-          </w:p>
-        </w:tc>
-      </w:tr>
-      <w:tr>
-        <w:tc>
-          <w:tcPr>
-            <w:tcW w:w="704" w:type="dxa"/>
-          </w:tcPr>
-          <w:p>
-            <w:pPr>
-              <w:pStyle w:val="PFC"/>
-            </w:pPr>
-            <w:r>
-              <w:t>5</w:t>
-            </w:r>
-          </w:p>
-        </w:tc>
-        <w:tc>
-          <w:tcPr>
-            <w:tcW w:w="3686" w:type="dxa"/>
-          </w:tcPr>
-          <w:p>
-            <w:pPr>
-              <w:pStyle w:val="PFC"/>
-            </w:pPr>
-            <w:r>
-              <w:t>Administrador de base de datos</w:t>
-            </w:r>
-          </w:p>
-        </w:tc>
-        <w:tc>
-          <w:tcPr>
-            <w:tcW w:w="4103" w:type="dxa"/>
-          </w:tcPr>
-          <w:p>
-            <w:pPr>
-              <w:pStyle w:val="PFC"/>
-            </w:pPr>
-            <w:r>
-              <w:t xml:space="preserve">Tiene permisos de lectura y escritura en la base de datos que utiliza la aplicación </w:t>
-            </w:r>
-          </w:p>
-        </w:tc>
-      </w:tr>
-      <w:tr>
-        <w:tc>
-          <w:tcPr>
-            <w:tcW w:w="704" w:type="dxa"/>
-          </w:tcPr>
-          <w:p>
-            <w:pPr>
-              <w:pStyle w:val="PFC"/>
-            </w:pPr>
-            <w:r>
-              <w:t>6</w:t>
-            </w:r>
-          </w:p>
-        </w:tc>
-        <w:tc>
-          <w:tcPr>
-            <w:tcW w:w="3686" w:type="dxa"/>
-          </w:tcPr>
-          <w:p>
-            <w:pPr>
-              <w:pStyle w:val="PFC"/>
-            </w:pPr>
-            <w:r>
-              <w:t>Administrador del sitio web</w:t>
-            </w:r>
-          </w:p>
-        </w:tc>
-        <w:tc>
-          <w:tcPr>
-            <w:tcW w:w="4103" w:type="dxa"/>
-          </w:tcPr>
-          <w:p>
-            <w:pPr>
-              <w:pStyle w:val="PFC"/>
-            </w:pPr>
-            <w:r>
-              <w:t xml:space="preserve">Puede cambiar la configuración </w:t>
-            </w:r>
-          </w:p>
-        </w:tc>
-      </w:tr>
-      <w:tr>
-        <w:tc>
-          <w:tcPr>
-            <w:tcW w:w="704" w:type="dxa"/>
-          </w:tcPr>
-          <w:p>
-            <w:pPr>
-              <w:pStyle w:val="PFC"/>
-            </w:pPr>
-            <w:r>
-              <w:t>7</w:t>
-            </w:r>
-          </w:p>
-        </w:tc>
-        <w:tc>
-          <w:tcPr>
-            <w:tcW w:w="3686" w:type="dxa"/>
-          </w:tcPr>
-          <w:p>
-            <w:pPr>
-              <w:pStyle w:val="PFC"/>
-            </w:pPr>
-            <w:r>
-              <w:t>Usuario del servicio de servidor web</w:t>
-            </w:r>
-          </w:p>
-        </w:tc>
-        <w:tc>
-          <w:tcPr>
-            <w:tcW w:w="4103" w:type="dxa"/>
-          </w:tcPr>
-          <w:p>
-            <w:pPr>
-              <w:pStyle w:val="PFC"/>
-            </w:pPr>
-            <w:r>
-              <w:t>Es el usuario con el cual la aplicación ejecuta código y con el cual se conecta a la base de datos</w:t>
-            </w:r>
-          </w:p>
-        </w:tc>
-      </w:tr>
-      <w:tr>
-        <w:tc>
-          <w:tcPr>
-            <w:tcW w:w="704" w:type="dxa"/>
-          </w:tcPr>
-          <w:p>
-            <w:pPr>
-              <w:pStyle w:val="PFC"/>
-            </w:pPr>
-            <w:r>
-              <w:t>8</w:t>
-            </w:r>
-          </w:p>
-        </w:tc>
-        <w:tc>
-          <w:tcPr>
-            <w:tcW w:w="3686" w:type="dxa"/>
-          </w:tcPr>
-          <w:p>
-            <w:pPr>
-              <w:pStyle w:val="PFC"/>
-            </w:pPr>
-            <w:r>
-              <w:t>Usuario de base de datos</w:t>
-            </w:r>
-          </w:p>
-        </w:tc>
-        <w:tc>
-          <w:tcPr>
-            <w:tcW w:w="4103" w:type="dxa"/>
-          </w:tcPr>
-          <w:p>
-            <w:pPr>
-              <w:pStyle w:val="PFC"/>
-            </w:pPr>
-            <w:r>
-              <w:t>La cuenta de usuario con la cual se conecta a la base de datos para lectura y escritura</w:t>
-            </w:r>
-          </w:p>
-        </w:tc>
-      </w:tr>
-    </w:tbl>
     <w:p>
       <w:pPr>
         <w:pStyle w:val="PFC"/>
@@ -7972,24 +8202,14 @@
         <w:lastRenderedPageBreak/>
         <w:t xml:space="preserve">Fig. </w:t>
       </w:r>
-      <w:r>
-        <w:fldChar w:fldCharType="begin"/>
-      </w:r>
-      <w:r>
-        <w:instrText xml:space="preserve"> SEQ Fig. \* ARABIC </w:instrText>
-      </w:r>
-      <w:r>
-        <w:fldChar w:fldCharType="separate"/>
-      </w:r>
-      <w:r>
-        <w:rPr>
-          <w:noProof/>
-        </w:rPr>
-        <w:t>7</w:t>
-      </w:r>
-      <w:r>
-        <w:fldChar w:fldCharType="end"/>
-      </w:r>
+      <w:fldSimple w:instr=" SEQ Fig. \* ARABIC ">
+        <w:r>
+          <w:rPr>
+            <w:noProof/>
+          </w:rPr>
+          <w:t>7</w:t>
+        </w:r>
+      </w:fldSimple>
       <w:r>
         <w:t xml:space="preserve"> Casos de abuso</w:t>
       </w:r>
@@ -8059,24 +8279,14 @@
       <w:r>
         <w:t xml:space="preserve">Fig. </w:t>
       </w:r>
-      <w:r>
-        <w:fldChar w:fldCharType="begin"/>
-      </w:r>
-      <w:r>
-        <w:instrText xml:space="preserve"> SEQ Fig. \* ARABIC </w:instrText>
-      </w:r>
-      <w:r>
-        <w:fldChar w:fldCharType="separate"/>
-      </w:r>
-      <w:r>
-        <w:rPr>
-          <w:noProof/>
-        </w:rPr>
-        <w:t>8</w:t>
-      </w:r>
-      <w:r>
-        <w:fldChar w:fldCharType="end"/>
-      </w:r>
+      <w:fldSimple w:instr=" SEQ Fig. \* ARABIC ">
+        <w:r>
+          <w:rPr>
+            <w:noProof/>
+          </w:rPr>
+          <w:t>8</w:t>
+        </w:r>
+      </w:fldSimple>
       <w:r>
         <w:t xml:space="preserve"> </w:t>
       </w:r>
@@ -8454,6 +8664,9 @@
       <w:r>
         <w:t>diseño</w:t>
       </w:r>
+      <w:r>
+        <w:t>.</w:t>
+      </w:r>
     </w:p>
     <w:p>
       <w:pPr>
@@ -8469,24 +8682,14 @@
       <w:r>
         <w:t xml:space="preserve">Fig. </w:t>
       </w:r>
-      <w:r>
-        <w:fldChar w:fldCharType="begin"/>
-      </w:r>
-      <w:r>
-        <w:instrText xml:space="preserve"> SEQ Fig. \* ARABIC </w:instrText>
-      </w:r>
-      <w:r>
-        <w:fldChar w:fldCharType="separate"/>
-      </w:r>
-      <w:r>
-        <w:rPr>
-          <w:noProof/>
-        </w:rPr>
-        <w:t>9</w:t>
-      </w:r>
-      <w:r>
-        <w:fldChar w:fldCharType="end"/>
-      </w:r>
+      <w:fldSimple w:instr=" SEQ Fig. \* ARABIC ">
+        <w:r>
+          <w:rPr>
+            <w:noProof/>
+          </w:rPr>
+          <w:t>9</w:t>
+        </w:r>
+      </w:fldSimple>
       <w:r>
         <w:t xml:space="preserve"> </w:t>
       </w:r>
@@ -8503,7 +8706,7 @@
       </w:pPr>
       <w:r>
         <w:pict>
-          <v:shape id="_x0000_i1025" type="#_x0000_t75" style="width:424.5pt;height:279.75pt">
+          <v:shape id="_x0000_i1026" type="#_x0000_t75" style="width:424.5pt;height:279.75pt">
             <v:imagedata r:id="rId16" o:title="arbol"/>
           </v:shape>
         </w:pict>
@@ -8523,24 +8726,14 @@
       <w:r>
         <w:t xml:space="preserve">Fig. </w:t>
       </w:r>
-      <w:r>
-        <w:fldChar w:fldCharType="begin"/>
-      </w:r>
-      <w:r>
-        <w:instrText xml:space="preserve"> SEQ Fig. \* ARABIC </w:instrText>
-      </w:r>
-      <w:r>
-        <w:fldChar w:fldCharType="separate"/>
-      </w:r>
-      <w:r>
-        <w:rPr>
-          <w:noProof/>
-        </w:rPr>
-        <w:t>10</w:t>
-      </w:r>
-      <w:r>
-        <w:fldChar w:fldCharType="end"/>
-      </w:r>
+      <w:fldSimple w:instr=" SEQ Fig. \* ARABIC ">
+        <w:r>
+          <w:rPr>
+            <w:noProof/>
+          </w:rPr>
+          <w:t>10</w:t>
+        </w:r>
+      </w:fldSimple>
       <w:r>
         <w:t xml:space="preserve"> </w:t>
       </w:r>
@@ -11262,24 +11455,14 @@
       <w:r>
         <w:t xml:space="preserve">Fig. </w:t>
       </w:r>
-      <w:r>
-        <w:fldChar w:fldCharType="begin"/>
-      </w:r>
-      <w:r>
-        <w:instrText xml:space="preserve"> SEQ Fig. \* ARABIC </w:instrText>
-      </w:r>
-      <w:r>
-        <w:fldChar w:fldCharType="separate"/>
-      </w:r>
-      <w:r>
-        <w:rPr>
-          <w:noProof/>
-        </w:rPr>
-        <w:t>11</w:t>
-      </w:r>
-      <w:r>
-        <w:fldChar w:fldCharType="end"/>
-      </w:r>
+      <w:fldSimple w:instr=" SEQ Fig. \* ARABIC ">
+        <w:r>
+          <w:rPr>
+            <w:noProof/>
+          </w:rPr>
+          <w:t>11</w:t>
+        </w:r>
+      </w:fldSimple>
       <w:r>
         <w:t xml:space="preserve"> </w:t>
       </w:r>
@@ -11700,24 +11883,14 @@
       <w:r>
         <w:t xml:space="preserve">Fig. </w:t>
       </w:r>
-      <w:r>
-        <w:fldChar w:fldCharType="begin"/>
-      </w:r>
-      <w:r>
-        <w:instrText xml:space="preserve"> SEQ Fig. \* ARABIC </w:instrText>
-      </w:r>
-      <w:r>
-        <w:fldChar w:fldCharType="separate"/>
-      </w:r>
-      <w:r>
-        <w:rPr>
-          <w:noProof/>
-        </w:rPr>
-        <w:t>12</w:t>
-      </w:r>
-      <w:r>
-        <w:fldChar w:fldCharType="end"/>
-      </w:r>
+      <w:fldSimple w:instr=" SEQ Fig. \* ARABIC ">
+        <w:r>
+          <w:rPr>
+            <w:noProof/>
+          </w:rPr>
+          <w:t>12</w:t>
+        </w:r>
+      </w:fldSimple>
       <w:r>
         <w:t xml:space="preserve"> Estrategia de </w:t>
       </w:r>
@@ -12653,6 +12826,46 @@
       <w:pPr>
         <w:pStyle w:val="PFC"/>
       </w:pPr>
+      <w:r>
+        <w:t xml:space="preserve">Debido a la existencia </w:t>
+      </w:r>
+      <w:r>
+        <w:t xml:space="preserve">de datos en tablas Excel y considerando  la dificultad que esto presenta para compartir y utilizarlos de forma concurrente los datos entre distintos usuarios se optó por realizar un proceso ETL en el cual se migraron los datos de tablas a una base de datos </w:t>
+      </w:r>
+      <w:proofErr w:type="spellStart"/>
+      <w:r>
+        <w:t>MySQL</w:t>
+      </w:r>
+      <w:proofErr w:type="spellEnd"/>
+      <w:r>
+        <w:t xml:space="preserve">, ver </w:t>
+      </w:r>
+      <w:r>
+        <w:fldChar w:fldCharType="begin"/>
+      </w:r>
+      <w:r>
+        <w:instrText xml:space="preserve"> REF _Ref460246640 \h </w:instrText>
+      </w:r>
+      <w:r>
+        <w:fldChar w:fldCharType="separate"/>
+      </w:r>
+      <w:r>
+        <w:t xml:space="preserve">Fig. </w:t>
+      </w:r>
+      <w:r>
+        <w:rPr>
+          <w:noProof/>
+        </w:rPr>
+        <w:t>13</w:t>
+      </w:r>
+      <w:r>
+        <w:fldChar w:fldCharType="end"/>
+      </w:r>
+    </w:p>
+    <w:p>
+      <w:pPr>
+        <w:pStyle w:val="PFC"/>
+      </w:pPr>
     </w:p>
     <w:p>
       <w:pPr>
@@ -12660,27 +12873,19 @@
         <w:keepNext/>
         <w:jc w:val="center"/>
       </w:pPr>
+      <w:bookmarkStart w:id="11" w:name="_Ref460246640"/>
       <w:r>
         <w:t xml:space="preserve">Fig. </w:t>
       </w:r>
-      <w:r>
-        <w:fldChar w:fldCharType="begin"/>
-      </w:r>
-      <w:r>
-        <w:instrText xml:space="preserve"> SEQ Fig. \* ARABIC </w:instrText>
-      </w:r>
-      <w:r>
-        <w:fldChar w:fldCharType="separate"/>
-      </w:r>
-      <w:r>
-        <w:rPr>
-          <w:noProof/>
-        </w:rPr>
-        <w:t>13</w:t>
-      </w:r>
-      <w:r>
-        <w:fldChar w:fldCharType="end"/>
-      </w:r>
+      <w:fldSimple w:instr=" SEQ Fig. \* ARABIC ">
+        <w:r>
+          <w:rPr>
+            <w:noProof/>
+          </w:rPr>
+          <w:t>13</w:t>
+        </w:r>
+      </w:fldSimple>
+      <w:bookmarkEnd w:id="11"/>
       <w:r>
         <w:t xml:space="preserve"> Proceso ETL</w:t>
       </w:r>
@@ -12764,6 +12969,252 @@
     </w:p>
     <w:p>
       <w:pPr>
+        <w:pStyle w:val="PFC"/>
+        <w:ind w:left="708"/>
+        <w:rPr>
+          <w:lang w:val="en-US"/>
+        </w:rPr>
+      </w:pPr>
+      <w:proofErr w:type="spellStart"/>
+      <w:proofErr w:type="gramStart"/>
+      <w:r>
+        <w:rPr>
+          <w:lang w:val="en-US"/>
+        </w:rPr>
+        <w:t>pentaho</w:t>
+      </w:r>
+      <w:proofErr w:type="spellEnd"/>
+      <w:proofErr w:type="gramEnd"/>
+      <w:r>
+        <w:rPr>
+          <w:lang w:val="en-US"/>
+        </w:rPr>
+        <w:t xml:space="preserve"> data integration Apache License, Version 2.0</w:t>
+      </w:r>
+    </w:p>
+    <w:p>
+      <w:pPr>
+        <w:pStyle w:val="PFC"/>
+        <w:ind w:left="708"/>
+        <w:rPr>
+          <w:lang w:val="en-US"/>
+        </w:rPr>
+      </w:pPr>
+      <w:proofErr w:type="spellStart"/>
+      <w:proofErr w:type="gramStart"/>
+      <w:r>
+        <w:rPr>
+          <w:lang w:val="en-US"/>
+        </w:rPr>
+        <w:t>git</w:t>
+      </w:r>
+      <w:proofErr w:type="spellEnd"/>
+      <w:proofErr w:type="gramEnd"/>
+      <w:r>
+        <w:rPr>
+          <w:lang w:val="en-US"/>
+        </w:rPr>
+        <w:t xml:space="preserve"> GNU General Public License version 2.</w:t>
+      </w:r>
+    </w:p>
+    <w:p>
+      <w:pPr>
+        <w:pStyle w:val="PFC"/>
+        <w:ind w:left="708"/>
+        <w:rPr>
+          <w:lang w:val="en-US"/>
+        </w:rPr>
+      </w:pPr>
+      <w:proofErr w:type="gramStart"/>
+      <w:r>
+        <w:rPr>
+          <w:lang w:val="en-US"/>
+        </w:rPr>
+        <w:t>sublime</w:t>
+      </w:r>
+      <w:proofErr w:type="gramEnd"/>
+      <w:r>
+        <w:rPr>
+          <w:lang w:val="en-US"/>
+        </w:rPr>
+        <w:t xml:space="preserve"> per-user</w:t>
+      </w:r>
+    </w:p>
+    <w:p>
+      <w:pPr>
+        <w:pStyle w:val="PFC"/>
+        <w:ind w:left="708"/>
+        <w:rPr>
+          <w:lang w:val="en-US"/>
+        </w:rPr>
+      </w:pPr>
+      <w:proofErr w:type="spellStart"/>
+      <w:proofErr w:type="gramStart"/>
+      <w:r>
+        <w:rPr>
+          <w:lang w:val="en-US"/>
+        </w:rPr>
+        <w:t>mysql</w:t>
+      </w:r>
+      <w:proofErr w:type="spellEnd"/>
+      <w:proofErr w:type="gramEnd"/>
+      <w:r>
+        <w:rPr>
+          <w:lang w:val="en-US"/>
+        </w:rPr>
+        <w:t xml:space="preserve"> GPL for open source</w:t>
+      </w:r>
+    </w:p>
+    <w:p>
+      <w:pPr>
+        <w:pStyle w:val="PFC"/>
+        <w:ind w:left="708"/>
+        <w:rPr>
+          <w:lang w:val="en-US"/>
+        </w:rPr>
+      </w:pPr>
+      <w:proofErr w:type="spellStart"/>
+      <w:proofErr w:type="gramStart"/>
+      <w:r>
+        <w:rPr>
+          <w:lang w:val="en-US"/>
+        </w:rPr>
+        <w:t>angularJS</w:t>
+      </w:r>
+      <w:proofErr w:type="spellEnd"/>
+      <w:proofErr w:type="gramEnd"/>
+      <w:r>
+        <w:rPr>
+          <w:lang w:val="en-US"/>
+        </w:rPr>
+        <w:t xml:space="preserve"> </w:t>
+      </w:r>
+      <w:proofErr w:type="spellStart"/>
+      <w:r>
+        <w:rPr>
+          <w:lang w:val="en-US"/>
+        </w:rPr>
+        <w:t>mit</w:t>
+      </w:r>
+      <w:proofErr w:type="spellEnd"/>
+      <w:r>
+        <w:rPr>
+          <w:lang w:val="en-US"/>
+        </w:rPr>
+        <w:t xml:space="preserve"> license</w:t>
+      </w:r>
+    </w:p>
+    <w:p>
+      <w:pPr>
+        <w:pStyle w:val="PFC"/>
+        <w:ind w:left="708"/>
+        <w:rPr>
+          <w:lang w:val="en-US"/>
+        </w:rPr>
+      </w:pPr>
+      <w:proofErr w:type="gramStart"/>
+      <w:r>
+        <w:rPr>
+          <w:lang w:val="en-US"/>
+        </w:rPr>
+        <w:t xml:space="preserve">php  </w:t>
+      </w:r>
+      <w:proofErr w:type="spellStart"/>
+      <w:r>
+        <w:rPr>
+          <w:lang w:val="en-US"/>
+        </w:rPr>
+        <w:t>PHP</w:t>
+      </w:r>
+      <w:proofErr w:type="spellEnd"/>
+      <w:proofErr w:type="gramEnd"/>
+      <w:r>
+        <w:rPr>
+          <w:lang w:val="en-US"/>
+        </w:rPr>
+        <w:t xml:space="preserve"> License v3.01</w:t>
+      </w:r>
+    </w:p>
+    <w:p>
+      <w:pPr>
+        <w:pStyle w:val="PFC"/>
+        <w:ind w:left="708"/>
+        <w:rPr>
+          <w:lang w:val="en-US"/>
+        </w:rPr>
+      </w:pPr>
+      <w:proofErr w:type="gramStart"/>
+      <w:r>
+        <w:rPr>
+          <w:lang w:val="en-US"/>
+        </w:rPr>
+        <w:lastRenderedPageBreak/>
+        <w:t>office</w:t>
+      </w:r>
+      <w:proofErr w:type="gramEnd"/>
+      <w:r>
+        <w:rPr>
+          <w:lang w:val="en-US"/>
+        </w:rPr>
+        <w:t xml:space="preserve"> per device </w:t>
+      </w:r>
+      <w:proofErr w:type="spellStart"/>
+      <w:r>
+        <w:rPr>
+          <w:lang w:val="en-US"/>
+        </w:rPr>
+        <w:t>Propietario</w:t>
+      </w:r>
+      <w:proofErr w:type="spellEnd"/>
+      <w:r>
+        <w:rPr>
+          <w:lang w:val="en-US"/>
+        </w:rPr>
+        <w:t xml:space="preserve"> / Microsoft CLUF (EULA)</w:t>
+      </w:r>
+    </w:p>
+    <w:p>
+      <w:pPr>
+        <w:pStyle w:val="PFC"/>
+        <w:ind w:left="708"/>
+      </w:pPr>
+      <w:proofErr w:type="spellStart"/>
+      <w:proofErr w:type="gramStart"/>
+      <w:r>
+        <w:t>easybacklog</w:t>
+      </w:r>
+      <w:proofErr w:type="spellEnd"/>
+      <w:proofErr w:type="gramEnd"/>
+      <w:r>
+        <w:t xml:space="preserve"> </w:t>
+      </w:r>
+      <w:proofErr w:type="spellStart"/>
+      <w:r>
+        <w:t>none</w:t>
+      </w:r>
+      <w:proofErr w:type="spellEnd"/>
+    </w:p>
+    <w:p>
+      <w:pPr>
+        <w:pStyle w:val="PFC"/>
+        <w:ind w:left="708"/>
+      </w:pPr>
+      <w:proofErr w:type="spellStart"/>
+      <w:proofErr w:type="gramStart"/>
+      <w:r>
+        <w:t>bower</w:t>
+      </w:r>
+      <w:proofErr w:type="spellEnd"/>
+      <w:proofErr w:type="gramEnd"/>
+    </w:p>
+    <w:p>
+      <w:pPr>
+        <w:pStyle w:val="PFC"/>
+        <w:ind w:left="708"/>
+      </w:pPr>
+    </w:p>
+    <w:p>
+      <w:pPr>
         <w:pStyle w:val="PFCTtulo1"/>
         <w:jc w:val="both"/>
       </w:pPr>
@@ -12778,6 +13229,41 @@
       </w:pPr>
       <w:r>
         <w:t>Resultados.</w:t>
+      </w:r>
+    </w:p>
+    <w:p>
+      <w:pPr>
+        <w:pStyle w:val="PFC"/>
+        <w:ind w:left="708"/>
+      </w:pPr>
+      <w:r>
+        <w:rPr>
+          <w:highlight w:val="yellow"/>
+        </w:rPr>
+        <w:t xml:space="preserve">Poner </w:t>
+      </w:r>
+      <w:proofErr w:type="spellStart"/>
+      <w:r>
+        <w:rPr>
+          <w:highlight w:val="yellow"/>
+        </w:rPr>
+        <w:t>aca</w:t>
+      </w:r>
+      <w:proofErr w:type="spellEnd"/>
+      <w:r>
+        <w:rPr>
+          <w:highlight w:val="yellow"/>
+        </w:rPr>
+        <w:t xml:space="preserve"> el modelo de datos y las historias de usuario finales</w:t>
+      </w:r>
+    </w:p>
+    <w:p>
+      <w:pPr>
+        <w:pStyle w:val="PFC"/>
+        <w:ind w:left="708"/>
+      </w:pPr>
+      <w:r>
+        <w:t>Dividir por cantidad de incrementos</w:t>
       </w:r>
     </w:p>
     <w:p>
@@ -12863,7 +13349,7 @@
               </w:tblGrid>
               <w:tr>
                 <w:trPr>
-                  <w:divId w:val="1200240966"/>
+                  <w:divId w:val="682898943"/>
                   <w:tblCellSpacing w:w="15" w:type="dxa"/>
                 </w:trPr>
                 <w:tc>
@@ -12913,7 +13399,26 @@
                         <w:noProof/>
                         <w:lang w:val="en-US"/>
                       </w:rPr>
-                      <w:t xml:space="preserve">Communications &amp; Strategies, </w:t>
+                      <w:t xml:space="preserve">Communications &amp; </w:t>
+                    </w:r>
+                    <w:r>
+                      <w:rPr>
+                        <w:rFonts w:ascii="Arial" w:hAnsi="Arial" w:cs="Arial"/>
+                        <w:i/>
+                        <w:iCs/>
+                        <w:noProof/>
+                        <w:lang w:val="en-US"/>
+                      </w:rPr>
+                      <w:t>Strategies</w:t>
+                    </w:r>
+                    <w:r>
+                      <w:rPr>
+                        <w:i/>
+                        <w:iCs/>
+                        <w:noProof/>
+                        <w:lang w:val="en-US"/>
+                      </w:rPr>
+                      <w:t xml:space="preserve">, </w:t>
                     </w:r>
                     <w:r>
                       <w:rPr>
@@ -12927,7 +13432,7 @@
               </w:tr>
               <w:tr>
                 <w:trPr>
-                  <w:divId w:val="1200240966"/>
+                  <w:divId w:val="682898943"/>
                   <w:tblCellSpacing w:w="15" w:type="dxa"/>
                 </w:trPr>
                 <w:tc>
@@ -12975,7 +13480,7 @@
               </w:tr>
               <w:tr>
                 <w:trPr>
-                  <w:divId w:val="1200240966"/>
+                  <w:divId w:val="682898943"/>
                   <w:tblCellSpacing w:w="15" w:type="dxa"/>
                 </w:trPr>
                 <w:tc>
@@ -12994,7 +13499,6 @@
                       <w:rPr>
                         <w:noProof/>
                       </w:rPr>
-                      <w:lastRenderedPageBreak/>
                       <w:t xml:space="preserve">[3] </w:t>
                     </w:r>
                   </w:p>
@@ -13030,7 +13534,7 @@
               </w:tr>
               <w:tr>
                 <w:trPr>
-                  <w:divId w:val="1200240966"/>
+                  <w:divId w:val="682898943"/>
                   <w:tblCellSpacing w:w="15" w:type="dxa"/>
                 </w:trPr>
                 <w:tc>
@@ -13084,7 +13588,7 @@
               </w:tr>
               <w:tr>
                 <w:trPr>
-                  <w:divId w:val="1200240966"/>
+                  <w:divId w:val="682898943"/>
                   <w:tblCellSpacing w:w="15" w:type="dxa"/>
                 </w:trPr>
                 <w:tc>
@@ -13139,7 +13643,7 @@
               </w:tr>
               <w:tr>
                 <w:trPr>
-                  <w:divId w:val="1200240966"/>
+                  <w:divId w:val="682898943"/>
                   <w:tblCellSpacing w:w="15" w:type="dxa"/>
                 </w:trPr>
                 <w:tc>
@@ -13187,7 +13691,7 @@
               </w:tr>
               <w:tr>
                 <w:trPr>
-                  <w:divId w:val="1200240966"/>
+                  <w:divId w:val="682898943"/>
                   <w:tblCellSpacing w:w="15" w:type="dxa"/>
                 </w:trPr>
                 <w:tc>
@@ -13235,7 +13739,7 @@
               </w:tr>
               <w:tr>
                 <w:trPr>
-                  <w:divId w:val="1200240966"/>
+                  <w:divId w:val="682898943"/>
                   <w:tblCellSpacing w:w="15" w:type="dxa"/>
                 </w:trPr>
                 <w:tc>
@@ -13299,7 +13803,7 @@
               </w:tr>
               <w:tr>
                 <w:trPr>
-                  <w:divId w:val="1200240966"/>
+                  <w:divId w:val="682898943"/>
                   <w:tblCellSpacing w:w="15" w:type="dxa"/>
                 </w:trPr>
                 <w:tc>
@@ -13352,7 +13856,7 @@
               </w:tr>
               <w:tr>
                 <w:trPr>
-                  <w:divId w:val="1200240966"/>
+                  <w:divId w:val="682898943"/>
                   <w:tblCellSpacing w:w="15" w:type="dxa"/>
                 </w:trPr>
                 <w:tc>
@@ -13400,7 +13904,7 @@
               </w:tr>
               <w:tr>
                 <w:trPr>
-                  <w:divId w:val="1200240966"/>
+                  <w:divId w:val="682898943"/>
                   <w:tblCellSpacing w:w="15" w:type="dxa"/>
                 </w:trPr>
                 <w:tc>
@@ -13449,7 +13953,7 @@
               </w:tr>
               <w:tr>
                 <w:trPr>
-                  <w:divId w:val="1200240966"/>
+                  <w:divId w:val="682898943"/>
                   <w:tblCellSpacing w:w="15" w:type="dxa"/>
                 </w:trPr>
                 <w:tc>
@@ -13497,7 +14001,7 @@
               </w:tr>
               <w:tr>
                 <w:trPr>
-                  <w:divId w:val="1200240966"/>
+                  <w:divId w:val="682898943"/>
                   <w:tblCellSpacing w:w="15" w:type="dxa"/>
                 </w:trPr>
                 <w:tc>
@@ -13516,6 +14020,7 @@
                       <w:rPr>
                         <w:noProof/>
                       </w:rPr>
+                      <w:lastRenderedPageBreak/>
                       <w:t xml:space="preserve">[13] </w:t>
                     </w:r>
                   </w:p>
@@ -13550,7 +14055,7 @@
               </w:tr>
               <w:tr>
                 <w:trPr>
-                  <w:divId w:val="1200240966"/>
+                  <w:divId w:val="682898943"/>
                   <w:tblCellSpacing w:w="15" w:type="dxa"/>
                 </w:trPr>
                 <w:tc>
@@ -13615,7 +14120,7 @@
               </w:tr>
               <w:tr>
                 <w:trPr>
-                  <w:divId w:val="1200240966"/>
+                  <w:divId w:val="682898943"/>
                   <w:tblCellSpacing w:w="15" w:type="dxa"/>
                 </w:trPr>
                 <w:tc>
@@ -13654,14 +14159,27 @@
                       <w:rPr>
                         <w:noProof/>
                       </w:rPr>
-                      <w:t>«Owasp,» 20 junio 2016. [En línea]. Available: https://www.owasp.org/index.php/Main_Page. [Último acceso: 06 julio 2016].</w:t>
+                      <w:t xml:space="preserve">OWASP, «Owasp,» 20 junio 2016. [En línea]. </w:t>
+                    </w:r>
+                    <w:r>
+                      <w:rPr>
+                        <w:noProof/>
+                        <w:lang w:val="en-US"/>
+                      </w:rPr>
+                      <w:t xml:space="preserve">Available: https://www.owasp.org/index.php/Main_Page. </w:t>
+                    </w:r>
+                    <w:r>
+                      <w:rPr>
+                        <w:noProof/>
+                      </w:rPr>
+                      <w:t>[Último acceso: 06 julio 2016].</w:t>
                     </w:r>
                   </w:p>
                 </w:tc>
               </w:tr>
               <w:tr>
                 <w:trPr>
-                  <w:divId w:val="1200240966"/>
+                  <w:divId w:val="682898943"/>
                   <w:tblCellSpacing w:w="15" w:type="dxa"/>
                 </w:trPr>
                 <w:tc>
@@ -13709,7 +14227,7 @@
               </w:tr>
               <w:tr>
                 <w:trPr>
-                  <w:divId w:val="1200240966"/>
+                  <w:divId w:val="682898943"/>
                   <w:tblCellSpacing w:w="15" w:type="dxa"/>
                 </w:trPr>
                 <w:tc>
@@ -13762,7 +14280,7 @@
               </w:tr>
               <w:tr>
                 <w:trPr>
-                  <w:divId w:val="1200240966"/>
+                  <w:divId w:val="682898943"/>
                   <w:tblCellSpacing w:w="15" w:type="dxa"/>
                 </w:trPr>
                 <w:tc>
@@ -13782,6 +14300,107 @@
                         <w:noProof/>
                       </w:rPr>
                       <w:t xml:space="preserve">[18] </w:t>
+                    </w:r>
+                  </w:p>
+                </w:tc>
+                <w:tc>
+                  <w:tcPr>
+                    <w:tcW w:w="0" w:type="auto"/>
+                    <w:hideMark/>
+                  </w:tcPr>
+                  <w:p>
+                    <w:pPr>
+                      <w:pStyle w:val="Bibliografa"/>
+                      <w:rPr>
+                        <w:noProof/>
+                      </w:rPr>
+                    </w:pPr>
+                    <w:r>
+                      <w:rPr>
+                        <w:noProof/>
+                        <w:lang w:val="en-US"/>
+                      </w:rPr>
+                      <w:t xml:space="preserve">OWASP, «Application Threat Modeling,» 8 Marzo 2015. </w:t>
+                    </w:r>
+                    <w:r>
+                      <w:rPr>
+                        <w:noProof/>
+                      </w:rPr>
+                      <w:t>[En línea]. Available: https://www.owasp.org/index.php/Application_Threat_Modeling#Assets. [Último acceso: 20 07 2016].</w:t>
+                    </w:r>
+                  </w:p>
+                </w:tc>
+              </w:tr>
+              <w:tr>
+                <w:trPr>
+                  <w:divId w:val="682898943"/>
+                  <w:tblCellSpacing w:w="15" w:type="dxa"/>
+                </w:trPr>
+                <w:tc>
+                  <w:tcPr>
+                    <w:tcW w:w="50" w:type="pct"/>
+                    <w:hideMark/>
+                  </w:tcPr>
+                  <w:p>
+                    <w:pPr>
+                      <w:pStyle w:val="Bibliografa"/>
+                      <w:rPr>
+                        <w:noProof/>
+                      </w:rPr>
+                    </w:pPr>
+                    <w:r>
+                      <w:rPr>
+                        <w:noProof/>
+                      </w:rPr>
+                      <w:t xml:space="preserve">[19] </w:t>
+                    </w:r>
+                  </w:p>
+                </w:tc>
+                <w:tc>
+                  <w:tcPr>
+                    <w:tcW w:w="0" w:type="auto"/>
+                    <w:hideMark/>
+                  </w:tcPr>
+                  <w:p>
+                    <w:pPr>
+                      <w:pStyle w:val="Bibliografa"/>
+                      <w:rPr>
+                        <w:noProof/>
+                        <w:lang w:val="en-US"/>
+                      </w:rPr>
+                    </w:pPr>
+                    <w:r>
+                      <w:rPr>
+                        <w:noProof/>
+                        <w:lang w:val="en-US"/>
+                      </w:rPr>
+                      <w:t xml:space="preserve">M. Howard y D. LeBlanc, Writing Secure Code: Practical Strategies and Proven Techniques for Building Secure Applications in a Networked World (Developer Best Practices), Microsoft Press, 2004. </w:t>
+                    </w:r>
+                  </w:p>
+                </w:tc>
+              </w:tr>
+              <w:tr>
+                <w:trPr>
+                  <w:divId w:val="682898943"/>
+                  <w:tblCellSpacing w:w="15" w:type="dxa"/>
+                </w:trPr>
+                <w:tc>
+                  <w:tcPr>
+                    <w:tcW w:w="50" w:type="pct"/>
+                    <w:hideMark/>
+                  </w:tcPr>
+                  <w:p>
+                    <w:pPr>
+                      <w:pStyle w:val="Bibliografa"/>
+                      <w:rPr>
+                        <w:noProof/>
+                      </w:rPr>
+                    </w:pPr>
+                    <w:r>
+                      <w:rPr>
+                        <w:noProof/>
+                      </w:rPr>
+                      <w:t xml:space="preserve">[20] </w:t>
                     </w:r>
                   </w:p>
                 </w:tc>
@@ -13826,7 +14445,7 @@
               </w:tr>
               <w:tr>
                 <w:trPr>
-                  <w:divId w:val="1200240966"/>
+                  <w:divId w:val="682898943"/>
                   <w:tblCellSpacing w:w="15" w:type="dxa"/>
                 </w:trPr>
                 <w:tc>
@@ -13845,7 +14464,7 @@
                       <w:rPr>
                         <w:noProof/>
                       </w:rPr>
-                      <w:t xml:space="preserve">[19] </w:t>
+                      <w:t xml:space="preserve">[21] </w:t>
                     </w:r>
                   </w:p>
                 </w:tc>
@@ -13891,7 +14510,7 @@
             </w:tbl>
             <w:p>
               <w:pPr>
-                <w:divId w:val="1200240966"/>
+                <w:divId w:val="682898943"/>
                 <w:rPr>
                   <w:noProof/>
                   <w:lang w:val="en-US"/>
@@ -19269,6 +19888,7 @@
   <w:style w:type="character" w:default="1" w:styleId="Fuentedeprrafopredeter">
     <w:name w:val="Default Paragraph Font"/>
     <w:uiPriority w:val="1"/>
+    <w:semiHidden/>
     <w:unhideWhenUsed/>
   </w:style>
   <w:style w:type="table" w:default="1" w:styleId="Tablanormal">
@@ -19781,26 +20401,6 @@
 <file path=customXml/item1.xml><?xml version="1.0" encoding="utf-8"?>
 <b:Sources xmlns:b="http://schemas.openxmlformats.org/officeDocument/2006/bibliography" xmlns="http://schemas.openxmlformats.org/officeDocument/2006/bibliography" SelectedStyle="\IEEE2006OfficeOnline.xsl" StyleName="IEEE" Version="2006">
   <b:Source>
-    <b:Tag>OWA13</b:Tag>
-    <b:SourceType>InternetSite</b:SourceType>
-    <b:Guid>{C0CEAE86-62F2-4A5E-99FC-5FE7B49697CB}</b:Guid>
-    <b:Author>
-      <b:Author>
-        <b:NameList>
-          <b:Person>
-            <b:Last>OWASP</b:Last>
-          </b:Person>
-        </b:NameList>
-      </b:Author>
-    </b:Author>
-    <b:Title>OWASP Top Ten Project</b:Title>
-    <b:Year>2013</b:Year>
-    <b:Month>junio</b:Month>
-    <b:Day>12</b:Day>
-    <b:URL>www.owasp.org/images/5/5f/OWASP_Top_10_-_2013_Final_-_Espa%C3%B1ol.pdf</b:URL>
-    <b:RefOrder>9</b:RefOrder>
-  </b:Source>
-  <b:Source>
     <b:Tag>ABa15</b:Tag>
     <b:SourceType>JournalArticle</b:SourceType>
     <b:Guid>{EE69F1DB-4E29-451D-B96E-A848A699F733}</b:Guid>
@@ -20202,44 +20802,6 @@
     <b:RefOrder>21</b:RefOrder>
   </b:Source>
   <b:Source>
-    <b:Tag>Owa16</b:Tag>
-    <b:SourceType>InternetSite</b:SourceType>
-    <b:Guid>{4CF78EF1-3E6D-4937-A65B-600D69B11A63}</b:Guid>
-    <b:Title>Owasp</b:Title>
-    <b:Year>2016</b:Year>
-    <b:Month>junio</b:Month>
-    <b:Day>20</b:Day>
-    <b:YearAccessed>2016</b:YearAccessed>
-    <b:MonthAccessed>julio</b:MonthAccessed>
-    <b:DayAccessed>06</b:DayAccessed>
-    <b:URL>https://www.owasp.org/index.php/Main_Page</b:URL>
-    <b:Author>
-      <b:Author>
-        <b:Corporate>OWASP</b:Corporate>
-      </b:Author>
-    </b:Author>
-    <b:RefOrder>15</b:RefOrder>
-  </b:Source>
-  <b:Source>
-    <b:Tag>OWA15</b:Tag>
-    <b:SourceType>InternetSite</b:SourceType>
-    <b:Guid>{A7DDB571-067A-4986-9887-ACB210690A76}</b:Guid>
-    <b:Title>Application Threat Modeling</b:Title>
-    <b:Year>2015</b:Year>
-    <b:Author>
-      <b:Author>
-        <b:Corporate>OWASP</b:Corporate>
-      </b:Author>
-    </b:Author>
-    <b:Month>Marzo</b:Month>
-    <b:Day>8</b:Day>
-    <b:YearAccessed>2016</b:YearAccessed>
-    <b:MonthAccessed>07</b:MonthAccessed>
-    <b:DayAccessed>20</b:DayAccessed>
-    <b:URL>https://www.owasp.org/index.php/Application_Threat_Modeling#Assets</b:URL>
-    <b:RefOrder>18</b:RefOrder>
-  </b:Source>
-  <b:Source>
     <b:Tag>How04</b:Tag>
     <b:SourceType>Book</b:SourceType>
     <b:Guid>{21E881DA-B2BC-438A-9C2F-330D3D053FC1}</b:Guid>
@@ -20262,11 +20824,72 @@
     <b:Publisher>Microsoft Press</b:Publisher>
     <b:RefOrder>19</b:RefOrder>
   </b:Source>
+  <b:Source>
+    <b:Tag>OWA15</b:Tag>
+    <b:SourceType>InternetSite</b:SourceType>
+    <b:Guid>{BEBEEE0D-B9EF-44EF-9EB0-BC59CB3C326B}</b:Guid>
+    <b:Title>Application Threat Modeling</b:Title>
+    <b:Year>2015</b:Year>
+    <b:Author>
+      <b:Author>
+        <b:Corporate>OWASP</b:Corporate>
+      </b:Author>
+    </b:Author>
+    <b:Month>Marzo</b:Month>
+    <b:Day>8</b:Day>
+    <b:YearAccessed>2016</b:YearAccessed>
+    <b:MonthAccessed>07</b:MonthAccessed>
+    <b:DayAccessed>20</b:DayAccessed>
+    <b:URL>https://www.owasp.org/index.php/Application_Threat_Modeling#Assets</b:URL>
+    <b:LCID>es-AR</b:LCID>
+    <b:RefOrder>18</b:RefOrder>
+  </b:Source>
+  <b:Source>
+    <b:Tag>Owa16</b:Tag>
+    <b:SourceType>InternetSite</b:SourceType>
+    <b:Guid>{F855A862-1BDF-47A8-AAB2-035B369C3163}</b:Guid>
+    <b:Title>Owasp</b:Title>
+    <b:Year>2016</b:Year>
+    <b:Month>junio</b:Month>
+    <b:Day>20</b:Day>
+    <b:YearAccessed>2016</b:YearAccessed>
+    <b:MonthAccessed>julio</b:MonthAccessed>
+    <b:DayAccessed>06</b:DayAccessed>
+    <b:URL>https://www.owasp.org/index.php/Main_Page</b:URL>
+    <b:Author>
+      <b:Author>
+        <b:Corporate>OWASP</b:Corporate>
+      </b:Author>
+    </b:Author>
+    <b:LCID>es-AR</b:LCID>
+    <b:RefOrder>15</b:RefOrder>
+  </b:Source>
+  <b:Source>
+    <b:Tag>OWA13</b:Tag>
+    <b:SourceType>InternetSite</b:SourceType>
+    <b:Guid>{F7F79D45-9A9B-4F09-B56E-C45A310FA925}</b:Guid>
+    <b:Author>
+      <b:Author>
+        <b:NameList>
+          <b:Person>
+            <b:Last>OWASP</b:Last>
+          </b:Person>
+        </b:NameList>
+      </b:Author>
+    </b:Author>
+    <b:Title>OWASP Top Ten Project</b:Title>
+    <b:Year>2013</b:Year>
+    <b:Month>junio</b:Month>
+    <b:Day>12</b:Day>
+    <b:URL>www.owasp.org/images/5/5f/OWASP_Top_10_-_2013_Final_-_Espa%C3%B1ol.pdf</b:URL>
+    <b:LCID>es-AR</b:LCID>
+    <b:RefOrder>9</b:RefOrder>
+  </b:Source>
 </b:Sources>
 </file>
 
 <file path=customXml/itemProps1.xml><?xml version="1.0" encoding="utf-8"?>
-<ds:datastoreItem xmlns:ds="http://schemas.openxmlformats.org/officeDocument/2006/customXml" ds:itemID="{ABF7009E-ECE1-4BBA-8BD6-B63D6FB50FA4}">
+<ds:datastoreItem xmlns:ds="http://schemas.openxmlformats.org/officeDocument/2006/customXml" ds:itemID="{80B34D05-1C2B-40FD-9D1F-F724BC498546}">
   <ds:schemaRefs>
     <ds:schemaRef ds:uri="http://schemas.openxmlformats.org/officeDocument/2006/bibliography"/>
   </ds:schemaRefs>

</xml_diff>